<commit_message>
Update Egypt and Hungary profiles
</commit_message>
<xml_diff>
--- a/Country profiles/docx/Egypt leader.docx
+++ b/Country profiles/docx/Egypt leader.docx
@@ -173,7 +173,27 @@
           <w:sz w:val="28"/>
           <w:szCs w:val="28"/>
         </w:rPr>
-        <w:t xml:space="preserve"> Lentz does not identify leader’s party but notes “He encouraged the formation of anti-Wafd parties” (Lentz 1999).</w:t>
+        <w:t xml:space="preserve"> Lentz does not identify leader’s party but notes “He encouraged the formation of anti-</w:t>
+      </w:r>
+      <w:proofErr w:type="spellStart"/>
+      <w:r>
+        <w:rPr>
+          <w:rFonts w:ascii="Times New Roman" w:hAnsi="Times New Roman" w:cs="Times New Roman"/>
+          <w:color w:val="000000" w:themeColor="text1"/>
+          <w:sz w:val="28"/>
+          <w:szCs w:val="28"/>
+        </w:rPr>
+        <w:t>Wafd</w:t>
+      </w:r>
+      <w:proofErr w:type="spellEnd"/>
+      <w:r>
+        <w:rPr>
+          <w:rFonts w:ascii="Times New Roman" w:hAnsi="Times New Roman" w:cs="Times New Roman"/>
+          <w:color w:val="000000" w:themeColor="text1"/>
+          <w:sz w:val="28"/>
+          <w:szCs w:val="28"/>
+        </w:rPr>
+        <w:t xml:space="preserve"> parties” (Lentz 1999).</w:t>
       </w:r>
       <w:r>
         <w:rPr>
@@ -218,16 +238,116 @@
           <w:sz w:val="28"/>
           <w:szCs w:val="28"/>
         </w:rPr>
-        <w:t xml:space="preserve">competing with the Wafd for power. Nahhas [leader of the Wafd] tried to cut his allowance… </w:t>
-      </w:r>
-      <w:r>
-        <w:rPr>
-          <w:rFonts w:ascii="Times New Roman" w:hAnsi="Times New Roman" w:cs="Times New Roman"/>
-          <w:color w:val="000000" w:themeColor="text1"/>
-          <w:sz w:val="28"/>
-          <w:szCs w:val="28"/>
-        </w:rPr>
-        <w:t xml:space="preserve">Young Eygpt (a right-wing nationalist group often called the ‘Green Shirts’) backed the king, while the Wafd had its </w:t>
+        <w:t xml:space="preserve">competing with the </w:t>
+      </w:r>
+      <w:proofErr w:type="spellStart"/>
+      <w:r>
+        <w:rPr>
+          <w:rFonts w:ascii="Times New Roman" w:hAnsi="Times New Roman" w:cs="Times New Roman"/>
+          <w:color w:val="000000" w:themeColor="text1"/>
+          <w:sz w:val="28"/>
+          <w:szCs w:val="28"/>
+        </w:rPr>
+        <w:t>Wafd</w:t>
+      </w:r>
+      <w:proofErr w:type="spellEnd"/>
+      <w:r>
+        <w:rPr>
+          <w:rFonts w:ascii="Times New Roman" w:hAnsi="Times New Roman" w:cs="Times New Roman"/>
+          <w:color w:val="000000" w:themeColor="text1"/>
+          <w:sz w:val="28"/>
+          <w:szCs w:val="28"/>
+        </w:rPr>
+        <w:t xml:space="preserve"> for power. </w:t>
+      </w:r>
+      <w:proofErr w:type="spellStart"/>
+      <w:r>
+        <w:rPr>
+          <w:rFonts w:ascii="Times New Roman" w:hAnsi="Times New Roman" w:cs="Times New Roman"/>
+          <w:color w:val="000000" w:themeColor="text1"/>
+          <w:sz w:val="28"/>
+          <w:szCs w:val="28"/>
+        </w:rPr>
+        <w:t>Nahhas</w:t>
+      </w:r>
+      <w:proofErr w:type="spellEnd"/>
+      <w:r>
+        <w:rPr>
+          <w:rFonts w:ascii="Times New Roman" w:hAnsi="Times New Roman" w:cs="Times New Roman"/>
+          <w:color w:val="000000" w:themeColor="text1"/>
+          <w:sz w:val="28"/>
+          <w:szCs w:val="28"/>
+        </w:rPr>
+        <w:t xml:space="preserve"> [leader of the </w:t>
+      </w:r>
+      <w:proofErr w:type="spellStart"/>
+      <w:r>
+        <w:rPr>
+          <w:rFonts w:ascii="Times New Roman" w:hAnsi="Times New Roman" w:cs="Times New Roman"/>
+          <w:color w:val="000000" w:themeColor="text1"/>
+          <w:sz w:val="28"/>
+          <w:szCs w:val="28"/>
+        </w:rPr>
+        <w:t>Wafd</w:t>
+      </w:r>
+      <w:proofErr w:type="spellEnd"/>
+      <w:r>
+        <w:rPr>
+          <w:rFonts w:ascii="Times New Roman" w:hAnsi="Times New Roman" w:cs="Times New Roman"/>
+          <w:color w:val="000000" w:themeColor="text1"/>
+          <w:sz w:val="28"/>
+          <w:szCs w:val="28"/>
+        </w:rPr>
+        <w:t xml:space="preserve">] tried to cut his allowance… </w:t>
+      </w:r>
+      <w:r>
+        <w:rPr>
+          <w:rFonts w:ascii="Times New Roman" w:hAnsi="Times New Roman" w:cs="Times New Roman"/>
+          <w:color w:val="000000" w:themeColor="text1"/>
+          <w:sz w:val="28"/>
+          <w:szCs w:val="28"/>
+        </w:rPr>
+        <w:t xml:space="preserve">Young </w:t>
+      </w:r>
+      <w:proofErr w:type="spellStart"/>
+      <w:r>
+        <w:rPr>
+          <w:rFonts w:ascii="Times New Roman" w:hAnsi="Times New Roman" w:cs="Times New Roman"/>
+          <w:color w:val="000000" w:themeColor="text1"/>
+          <w:sz w:val="28"/>
+          <w:szCs w:val="28"/>
+        </w:rPr>
+        <w:t>Eygpt</w:t>
+      </w:r>
+      <w:proofErr w:type="spellEnd"/>
+      <w:r>
+        <w:rPr>
+          <w:rFonts w:ascii="Times New Roman" w:hAnsi="Times New Roman" w:cs="Times New Roman"/>
+          <w:color w:val="000000" w:themeColor="text1"/>
+          <w:sz w:val="28"/>
+          <w:szCs w:val="28"/>
+        </w:rPr>
+        <w:t xml:space="preserve"> (a right-wing nationalist group often called the ‘Green Shirts’) backed the king, while the </w:t>
+      </w:r>
+      <w:proofErr w:type="spellStart"/>
+      <w:r>
+        <w:rPr>
+          <w:rFonts w:ascii="Times New Roman" w:hAnsi="Times New Roman" w:cs="Times New Roman"/>
+          <w:color w:val="000000" w:themeColor="text1"/>
+          <w:sz w:val="28"/>
+          <w:szCs w:val="28"/>
+        </w:rPr>
+        <w:t>Wafd</w:t>
+      </w:r>
+      <w:proofErr w:type="spellEnd"/>
+      <w:r>
+        <w:rPr>
+          <w:rFonts w:ascii="Times New Roman" w:hAnsi="Times New Roman" w:cs="Times New Roman"/>
+          <w:color w:val="000000" w:themeColor="text1"/>
+          <w:sz w:val="28"/>
+          <w:szCs w:val="28"/>
+        </w:rPr>
+        <w:t xml:space="preserve"> had its </w:t>
       </w:r>
       <w:r>
         <w:rPr>
@@ -272,7 +392,27 @@
           <w:sz w:val="28"/>
           <w:szCs w:val="28"/>
         </w:rPr>
-        <w:t xml:space="preserve">’” later however “Farouk appointed a strongman government in 1949 to clean out the revolutionaries. The Muslim Brothers and Young Egypt were purged, but not too effectively, for Farouk still feared the Wafd even more.” </w:t>
+        <w:t xml:space="preserve">’” later however “Farouk appointed a strongman government in 1949 to clean out the revolutionaries. The Muslim Brothers and Young Egypt were purged, but not too effectively, for Farouk still feared the </w:t>
+      </w:r>
+      <w:proofErr w:type="spellStart"/>
+      <w:r>
+        <w:rPr>
+          <w:rFonts w:ascii="Times New Roman" w:hAnsi="Times New Roman" w:cs="Times New Roman"/>
+          <w:color w:val="000000" w:themeColor="text1"/>
+          <w:sz w:val="28"/>
+          <w:szCs w:val="28"/>
+        </w:rPr>
+        <w:t>Wafd</w:t>
+      </w:r>
+      <w:proofErr w:type="spellEnd"/>
+      <w:r>
+        <w:rPr>
+          <w:rFonts w:ascii="Times New Roman" w:hAnsi="Times New Roman" w:cs="Times New Roman"/>
+          <w:color w:val="000000" w:themeColor="text1"/>
+          <w:sz w:val="28"/>
+          <w:szCs w:val="28"/>
+        </w:rPr>
+        <w:t xml:space="preserve"> even more.” </w:t>
       </w:r>
       <w:r>
         <w:rPr>
@@ -310,23 +450,94 @@
         </w:rPr>
         <w:t xml:space="preserve">“In the Egypt of those days (the Farouk era) a desperately poor and ignorant peasantry was ruled by a cosmopolitan elite headed by a corrupt monarch.” </w:t>
       </w:r>
-      <w:r>
-        <w:rPr>
-          <w:rFonts w:ascii="Times New Roman" w:hAnsi="Times New Roman" w:cs="Times New Roman"/>
-          <w:color w:val="000000" w:themeColor="text1"/>
-          <w:sz w:val="28"/>
-          <w:szCs w:val="28"/>
-        </w:rPr>
-        <w:t>Beinin (2020) noted that the Egyptian’s supported the “Free officers execut[ing]… the coup… with the exception of the ruling class- the monarchy, the large landowners, the local urban business class.</w:t>
-      </w:r>
-      <w:r>
-        <w:rPr>
-          <w:rFonts w:ascii="Times New Roman" w:hAnsi="Times New Roman" w:cs="Times New Roman"/>
-          <w:color w:val="000000" w:themeColor="text1"/>
-          <w:sz w:val="28"/>
-          <w:szCs w:val="28"/>
-        </w:rPr>
-        <w:t>” Beinin continues “</w:t>
+      <w:proofErr w:type="spellStart"/>
+      <w:r>
+        <w:rPr>
+          <w:rFonts w:ascii="Times New Roman" w:hAnsi="Times New Roman" w:cs="Times New Roman"/>
+          <w:color w:val="000000" w:themeColor="text1"/>
+          <w:sz w:val="28"/>
+          <w:szCs w:val="28"/>
+        </w:rPr>
+        <w:t>Beinin</w:t>
+      </w:r>
+      <w:proofErr w:type="spellEnd"/>
+      <w:r>
+        <w:rPr>
+          <w:rFonts w:ascii="Times New Roman" w:hAnsi="Times New Roman" w:cs="Times New Roman"/>
+          <w:color w:val="000000" w:themeColor="text1"/>
+          <w:sz w:val="28"/>
+          <w:szCs w:val="28"/>
+        </w:rPr>
+        <w:t xml:space="preserve"> (2020) noted that the Egyptian’s supported the “Free officers </w:t>
+      </w:r>
+      <w:proofErr w:type="spellStart"/>
+      <w:r>
+        <w:rPr>
+          <w:rFonts w:ascii="Times New Roman" w:hAnsi="Times New Roman" w:cs="Times New Roman"/>
+          <w:color w:val="000000" w:themeColor="text1"/>
+          <w:sz w:val="28"/>
+          <w:szCs w:val="28"/>
+        </w:rPr>
+        <w:t>execut</w:t>
+      </w:r>
+      <w:proofErr w:type="spellEnd"/>
+      <w:r>
+        <w:rPr>
+          <w:rFonts w:ascii="Times New Roman" w:hAnsi="Times New Roman" w:cs="Times New Roman"/>
+          <w:color w:val="000000" w:themeColor="text1"/>
+          <w:sz w:val="28"/>
+          <w:szCs w:val="28"/>
+        </w:rPr>
+        <w:t>[</w:t>
+      </w:r>
+      <w:proofErr w:type="spellStart"/>
+      <w:r>
+        <w:rPr>
+          <w:rFonts w:ascii="Times New Roman" w:hAnsi="Times New Roman" w:cs="Times New Roman"/>
+          <w:color w:val="000000" w:themeColor="text1"/>
+          <w:sz w:val="28"/>
+          <w:szCs w:val="28"/>
+        </w:rPr>
+        <w:t>ing</w:t>
+      </w:r>
+      <w:proofErr w:type="spellEnd"/>
+      <w:r>
+        <w:rPr>
+          <w:rFonts w:ascii="Times New Roman" w:hAnsi="Times New Roman" w:cs="Times New Roman"/>
+          <w:color w:val="000000" w:themeColor="text1"/>
+          <w:sz w:val="28"/>
+          <w:szCs w:val="28"/>
+        </w:rPr>
+        <w:t>]… the coup… with the exception of the ruling class- the monarchy, the large landowners, the local urban business class.</w:t>
+      </w:r>
+      <w:r>
+        <w:rPr>
+          <w:rFonts w:ascii="Times New Roman" w:hAnsi="Times New Roman" w:cs="Times New Roman"/>
+          <w:color w:val="000000" w:themeColor="text1"/>
+          <w:sz w:val="28"/>
+          <w:szCs w:val="28"/>
+        </w:rPr>
+        <w:t xml:space="preserve">” </w:t>
+      </w:r>
+      <w:proofErr w:type="spellStart"/>
+      <w:r>
+        <w:rPr>
+          <w:rFonts w:ascii="Times New Roman" w:hAnsi="Times New Roman" w:cs="Times New Roman"/>
+          <w:color w:val="000000" w:themeColor="text1"/>
+          <w:sz w:val="28"/>
+          <w:szCs w:val="28"/>
+        </w:rPr>
+        <w:t>Beinin</w:t>
+      </w:r>
+      <w:proofErr w:type="spellEnd"/>
+      <w:r>
+        <w:rPr>
+          <w:rFonts w:ascii="Times New Roman" w:hAnsi="Times New Roman" w:cs="Times New Roman"/>
+          <w:color w:val="000000" w:themeColor="text1"/>
+          <w:sz w:val="28"/>
+          <w:szCs w:val="28"/>
+        </w:rPr>
+        <w:t xml:space="preserve"> continues “</w:t>
       </w:r>
       <w:r>
         <w:rPr>
@@ -431,7 +642,25 @@
           <w:sz w:val="28"/>
           <w:szCs w:val="28"/>
         </w:rPr>
-        <w:t>Description: HoG does not identify ideology. CHISOLS identifies head of government’s party as Liberation Rally (LR</w:t>
+        <w:t xml:space="preserve">Description: </w:t>
+      </w:r>
+      <w:proofErr w:type="spellStart"/>
+      <w:r>
+        <w:rPr>
+          <w:rFonts w:ascii="Times New Roman" w:hAnsi="Times New Roman" w:cs="Times New Roman"/>
+          <w:sz w:val="28"/>
+          <w:szCs w:val="28"/>
+        </w:rPr>
+        <w:t>HoG</w:t>
+      </w:r>
+      <w:proofErr w:type="spellEnd"/>
+      <w:r>
+        <w:rPr>
+          <w:rFonts w:ascii="Times New Roman" w:hAnsi="Times New Roman" w:cs="Times New Roman"/>
+          <w:sz w:val="28"/>
+          <w:szCs w:val="28"/>
+        </w:rPr>
+        <w:t xml:space="preserve"> does not identify ideology. CHISOLS identifies head of government’s party as Liberation Rally (LR</w:t>
       </w:r>
       <w:bookmarkStart w:id="0" w:name="_Hlk57039525"/>
       <w:r>
@@ -589,23 +818,71 @@
           <w:sz w:val="28"/>
           <w:szCs w:val="28"/>
         </w:rPr>
-        <w:t>Waldner (nd) identifies</w:t>
-      </w:r>
-      <w:r>
-        <w:rPr>
-          <w:rFonts w:ascii="Times New Roman" w:hAnsi="Times New Roman" w:cs="Times New Roman"/>
-          <w:sz w:val="28"/>
-          <w:szCs w:val="28"/>
-        </w:rPr>
-        <w:t xml:space="preserve"> LR as left, writing “The Liberation Rally called for the unconditional withdrawal of the British from the Suez Canal zone, self-determination for Sudan, the establishment of a socialist welfare state, panArabism, and the installation of a constitution guaranteeing civic liberties.” </w:t>
-      </w:r>
-      <w:r>
-        <w:rPr>
-          <w:rFonts w:ascii="Times New Roman" w:hAnsi="Times New Roman" w:cs="Times New Roman"/>
-          <w:sz w:val="28"/>
-          <w:szCs w:val="28"/>
-        </w:rPr>
-        <w:t>Beinin (2020) notes that “</w:t>
+        <w:t>Waldner (</w:t>
+      </w:r>
+      <w:proofErr w:type="spellStart"/>
+      <w:r>
+        <w:rPr>
+          <w:rFonts w:ascii="Times New Roman" w:hAnsi="Times New Roman" w:cs="Times New Roman"/>
+          <w:iCs/>
+          <w:sz w:val="28"/>
+          <w:szCs w:val="28"/>
+        </w:rPr>
+        <w:t>nd</w:t>
+      </w:r>
+      <w:proofErr w:type="spellEnd"/>
+      <w:r>
+        <w:rPr>
+          <w:rFonts w:ascii="Times New Roman" w:hAnsi="Times New Roman" w:cs="Times New Roman"/>
+          <w:iCs/>
+          <w:sz w:val="28"/>
+          <w:szCs w:val="28"/>
+        </w:rPr>
+        <w:t>) identifies</w:t>
+      </w:r>
+      <w:r>
+        <w:rPr>
+          <w:rFonts w:ascii="Times New Roman" w:hAnsi="Times New Roman" w:cs="Times New Roman"/>
+          <w:sz w:val="28"/>
+          <w:szCs w:val="28"/>
+        </w:rPr>
+        <w:t xml:space="preserve"> LR as left, writing “The Liberation Rally called for the unconditional withdrawal of the British from the Suez Canal zone, self-determination for Sudan, the establishment of a socialist welfare state, </w:t>
+      </w:r>
+      <w:proofErr w:type="spellStart"/>
+      <w:r>
+        <w:rPr>
+          <w:rFonts w:ascii="Times New Roman" w:hAnsi="Times New Roman" w:cs="Times New Roman"/>
+          <w:sz w:val="28"/>
+          <w:szCs w:val="28"/>
+        </w:rPr>
+        <w:t>panArabism</w:t>
+      </w:r>
+      <w:proofErr w:type="spellEnd"/>
+      <w:r>
+        <w:rPr>
+          <w:rFonts w:ascii="Times New Roman" w:hAnsi="Times New Roman" w:cs="Times New Roman"/>
+          <w:sz w:val="28"/>
+          <w:szCs w:val="28"/>
+        </w:rPr>
+        <w:t xml:space="preserve">, and the installation of a constitution guaranteeing civic liberties.” </w:t>
+      </w:r>
+      <w:proofErr w:type="spellStart"/>
+      <w:r>
+        <w:rPr>
+          <w:rFonts w:ascii="Times New Roman" w:hAnsi="Times New Roman" w:cs="Times New Roman"/>
+          <w:sz w:val="28"/>
+          <w:szCs w:val="28"/>
+        </w:rPr>
+        <w:t>Beinin</w:t>
+      </w:r>
+      <w:proofErr w:type="spellEnd"/>
+      <w:r>
+        <w:rPr>
+          <w:rFonts w:ascii="Times New Roman" w:hAnsi="Times New Roman" w:cs="Times New Roman"/>
+          <w:sz w:val="28"/>
+          <w:szCs w:val="28"/>
+        </w:rPr>
+        <w:t xml:space="preserve"> (2020) notes that “</w:t>
       </w:r>
       <w:r>
         <w:rPr>
@@ -615,8 +892,9 @@
           <w:szCs w:val="28"/>
           <w:shd w:val="clear" w:color="auto" w:fill="FFFFFF"/>
         </w:rPr>
-        <w:t>The Free Officers’ [the Junta which led the coup] program promised to eliminate “feudalism,” an imprecise term for the economic and political power of the large landowners. To accomplish this, they decreed a modest land reform… [and] By 1970, 15 percent of the arable land had been redistributed.” Beinin continues however that “</w:t>
-      </w:r>
+        <w:t xml:space="preserve">The Free Officers’ [the Junta which led the coup] program promised to eliminate “feudalism,” an imprecise term for the economic and political power of the large landowners. To accomplish this, they decreed a modest land reform… [and] By 1970, 15 percent of the arable land had been redistributed.” </w:t>
+      </w:r>
+      <w:proofErr w:type="spellStart"/>
       <w:r>
         <w:rPr>
           <w:rFonts w:ascii="Times New Roman" w:hAnsi="Times New Roman" w:cs="Times New Roman"/>
@@ -625,8 +903,30 @@
           <w:szCs w:val="28"/>
           <w:shd w:val="clear" w:color="auto" w:fill="FFFFFF"/>
         </w:rPr>
+        <w:t>Beinin</w:t>
+      </w:r>
+      <w:proofErr w:type="spellEnd"/>
+      <w:r>
+        <w:rPr>
+          <w:rFonts w:ascii="Times New Roman" w:hAnsi="Times New Roman" w:cs="Times New Roman"/>
+          <w:color w:val="191919"/>
+          <w:sz w:val="28"/>
+          <w:szCs w:val="28"/>
+          <w:shd w:val="clear" w:color="auto" w:fill="FFFFFF"/>
+        </w:rPr>
+        <w:t xml:space="preserve"> continues however that “</w:t>
+      </w:r>
+      <w:r>
+        <w:rPr>
+          <w:rFonts w:ascii="Times New Roman" w:hAnsi="Times New Roman" w:cs="Times New Roman"/>
+          <w:color w:val="191919"/>
+          <w:sz w:val="28"/>
+          <w:szCs w:val="28"/>
+          <w:shd w:val="clear" w:color="auto" w:fill="FFFFFF"/>
+        </w:rPr>
         <w:t xml:space="preserve">the revolution had no coherent economic policy or political ideology. It had not been installed in power by a popular social </w:t>
       </w:r>
+      <w:proofErr w:type="spellStart"/>
       <w:r>
         <w:rPr>
           <w:rFonts w:ascii="Times New Roman" w:hAnsi="Times New Roman" w:cs="Times New Roman"/>
@@ -645,7 +945,18 @@
           <w:szCs w:val="28"/>
           <w:shd w:val="clear" w:color="auto" w:fill="FFFFFF"/>
         </w:rPr>
-        <w:t>movement or party; nor was it accountable to any such movement.”</w:t>
+        <w:t>movement</w:t>
+      </w:r>
+      <w:proofErr w:type="spellEnd"/>
+      <w:r>
+        <w:rPr>
+          <w:rFonts w:ascii="Times New Roman" w:hAnsi="Times New Roman" w:cs="Times New Roman"/>
+          <w:color w:val="191919"/>
+          <w:sz w:val="28"/>
+          <w:szCs w:val="28"/>
+          <w:shd w:val="clear" w:color="auto" w:fill="FFFFFF"/>
+        </w:rPr>
+        <w:t xml:space="preserve"> or party; nor was it accountable to any such movement.”</w:t>
       </w:r>
     </w:p>
     <w:p>
@@ -731,7 +1042,25 @@
           <w:sz w:val="28"/>
           <w:szCs w:val="28"/>
         </w:rPr>
-        <w:t>Description: HoG does not identify ideology.</w:t>
+        <w:t xml:space="preserve">Description: </w:t>
+      </w:r>
+      <w:proofErr w:type="spellStart"/>
+      <w:r>
+        <w:rPr>
+          <w:rFonts w:ascii="Times New Roman" w:hAnsi="Times New Roman" w:cs="Times New Roman"/>
+          <w:sz w:val="28"/>
+          <w:szCs w:val="28"/>
+        </w:rPr>
+        <w:t>HoG</w:t>
+      </w:r>
+      <w:proofErr w:type="spellEnd"/>
+      <w:r>
+        <w:rPr>
+          <w:rFonts w:ascii="Times New Roman" w:hAnsi="Times New Roman" w:cs="Times New Roman"/>
+          <w:sz w:val="28"/>
+          <w:szCs w:val="28"/>
+        </w:rPr>
+        <w:t xml:space="preserve"> does not identify ideology.</w:t>
       </w:r>
       <w:r>
         <w:rPr>
@@ -789,15 +1118,53 @@
           <w:sz w:val="28"/>
           <w:szCs w:val="28"/>
         </w:rPr>
-        <w:t>Waldner (nd) identifies</w:t>
-      </w:r>
-      <w:r>
-        <w:rPr>
-          <w:rFonts w:ascii="Times New Roman" w:hAnsi="Times New Roman" w:cs="Times New Roman"/>
-          <w:sz w:val="28"/>
-          <w:szCs w:val="28"/>
-        </w:rPr>
-        <w:t xml:space="preserve"> LR as left, writing “The Liberation Rally called for the unconditional withdrawal of the British from the Suez Canal zone, self-determination for Sudan, the establishment of a socialist welfare state, panArabism, and the installation of a constitution guaranteeing civic liberties.” </w:t>
+        <w:t>Waldner (</w:t>
+      </w:r>
+      <w:proofErr w:type="spellStart"/>
+      <w:r>
+        <w:rPr>
+          <w:rFonts w:ascii="Times New Roman" w:hAnsi="Times New Roman" w:cs="Times New Roman"/>
+          <w:iCs/>
+          <w:sz w:val="28"/>
+          <w:szCs w:val="28"/>
+        </w:rPr>
+        <w:t>nd</w:t>
+      </w:r>
+      <w:proofErr w:type="spellEnd"/>
+      <w:r>
+        <w:rPr>
+          <w:rFonts w:ascii="Times New Roman" w:hAnsi="Times New Roman" w:cs="Times New Roman"/>
+          <w:iCs/>
+          <w:sz w:val="28"/>
+          <w:szCs w:val="28"/>
+        </w:rPr>
+        <w:t>) identifies</w:t>
+      </w:r>
+      <w:r>
+        <w:rPr>
+          <w:rFonts w:ascii="Times New Roman" w:hAnsi="Times New Roman" w:cs="Times New Roman"/>
+          <w:sz w:val="28"/>
+          <w:szCs w:val="28"/>
+        </w:rPr>
+        <w:t xml:space="preserve"> LR as left, writing “The Liberation Rally called for the unconditional withdrawal of the British from the Suez Canal zone, self-determination for Sudan, the establishment of a socialist welfare state, </w:t>
+      </w:r>
+      <w:proofErr w:type="spellStart"/>
+      <w:r>
+        <w:rPr>
+          <w:rFonts w:ascii="Times New Roman" w:hAnsi="Times New Roman" w:cs="Times New Roman"/>
+          <w:sz w:val="28"/>
+          <w:szCs w:val="28"/>
+        </w:rPr>
+        <w:t>panArabism</w:t>
+      </w:r>
+      <w:proofErr w:type="spellEnd"/>
+      <w:r>
+        <w:rPr>
+          <w:rFonts w:ascii="Times New Roman" w:hAnsi="Times New Roman" w:cs="Times New Roman"/>
+          <w:sz w:val="28"/>
+          <w:szCs w:val="28"/>
+        </w:rPr>
+        <w:t xml:space="preserve">, and the installation of a constitution guaranteeing civic liberties.” </w:t>
       </w:r>
       <w:r>
         <w:rPr>
@@ -884,8 +1251,9 @@
           <w:sz w:val="28"/>
           <w:szCs w:val="28"/>
         </w:rPr>
-        <w:t xml:space="preserve"> Beinin (2020) </w:t>
-      </w:r>
+        <w:t xml:space="preserve"> </w:t>
+      </w:r>
+      <w:proofErr w:type="spellStart"/>
       <w:r>
         <w:rPr>
           <w:rFonts w:ascii="Times New Roman" w:hAnsi="Times New Roman" w:cs="Times New Roman"/>
@@ -893,6 +1261,25 @@
           <w:sz w:val="28"/>
           <w:szCs w:val="28"/>
         </w:rPr>
+        <w:t>Beinin</w:t>
+      </w:r>
+      <w:proofErr w:type="spellEnd"/>
+      <w:r>
+        <w:rPr>
+          <w:rFonts w:ascii="Times New Roman" w:hAnsi="Times New Roman" w:cs="Times New Roman"/>
+          <w:color w:val="000000"/>
+          <w:sz w:val="28"/>
+          <w:szCs w:val="28"/>
+        </w:rPr>
+        <w:t xml:space="preserve"> (2020) </w:t>
+      </w:r>
+      <w:r>
+        <w:rPr>
+          <w:rFonts w:ascii="Times New Roman" w:hAnsi="Times New Roman" w:cs="Times New Roman"/>
+          <w:color w:val="000000"/>
+          <w:sz w:val="28"/>
+          <w:szCs w:val="28"/>
+        </w:rPr>
         <w:t>notes “Gamal Abdel Nasser… [was] champion of Arab Socialism, and anti-imperialism.</w:t>
       </w:r>
       <w:r>
@@ -921,6 +1308,7 @@
         </w:rPr>
         <w:t xml:space="preserve"> </w:t>
       </w:r>
+      <w:proofErr w:type="spellStart"/>
       <w:r>
         <w:rPr>
           <w:rFonts w:ascii="Times New Roman" w:hAnsi="Times New Roman" w:cs="Times New Roman"/>
@@ -929,8 +1317,31 @@
           <w:szCs w:val="28"/>
           <w:shd w:val="clear" w:color="auto" w:fill="FFFFFF"/>
         </w:rPr>
-        <w:t>Beinin continues however that “the revolution had no coherent economic policy or political ideology. It had not been installed in power by a popular social movement or party; nor was it accountable to any such movement. Nasser consolidated power in his hands by outmaneuvering his rivals in March 1954. ”</w:t>
-      </w:r>
+        <w:t>Beinin</w:t>
+      </w:r>
+      <w:proofErr w:type="spellEnd"/>
+      <w:r>
+        <w:rPr>
+          <w:rFonts w:ascii="Times New Roman" w:hAnsi="Times New Roman" w:cs="Times New Roman"/>
+          <w:color w:val="191919"/>
+          <w:sz w:val="28"/>
+          <w:szCs w:val="28"/>
+          <w:shd w:val="clear" w:color="auto" w:fill="FFFFFF"/>
+        </w:rPr>
+        <w:t xml:space="preserve"> continues however that “the revolution had no coherent economic policy or political ideology. It had not been installed in power by a popular social movement or party; nor was it accountable to any such movement. Nasser consolidated power in his hands by outmaneuvering his rivals in March 1954</w:t>
+      </w:r>
+      <w:proofErr w:type="gramStart"/>
+      <w:r>
+        <w:rPr>
+          <w:rFonts w:ascii="Times New Roman" w:hAnsi="Times New Roman" w:cs="Times New Roman"/>
+          <w:color w:val="191919"/>
+          <w:sz w:val="28"/>
+          <w:szCs w:val="28"/>
+          <w:shd w:val="clear" w:color="auto" w:fill="FFFFFF"/>
+        </w:rPr>
+        <w:t>. ”</w:t>
+      </w:r>
+      <w:proofErr w:type="gramEnd"/>
     </w:p>
     <w:p>
       <w:pPr>
@@ -1165,6 +1576,7 @@
         </w:rPr>
         <w:t xml:space="preserve"> </w:t>
       </w:r>
+      <w:proofErr w:type="spellStart"/>
       <w:r>
         <w:rPr>
           <w:rFonts w:ascii="Times New Roman" w:hAnsi="Times New Roman" w:cs="Times New Roman"/>
@@ -1172,15 +1584,43 @@
           <w:sz w:val="28"/>
           <w:szCs w:val="28"/>
         </w:rPr>
-        <w:t>Hinnebusch (1984) notes “</w:t>
-      </w:r>
-      <w:r>
-        <w:rPr>
-          <w:rFonts w:ascii="Times New Roman" w:hAnsi="Times New Roman" w:cs="Times New Roman"/>
-          <w:sz w:val="28"/>
-          <w:szCs w:val="28"/>
-        </w:rPr>
-        <w:t>When Anwar Sadat came to power… [he] concluded that Nasir's policies would no longer work and that a new course had urgently to be found… . Sadat's answer to the national and personal dilemmas he faced in 1971 was to veer "right." First, he began to cultivate, as his main base of support, the bourgeoisie… Second, in policy terms, he began a reversal of many of the works of Nasir: a solution to the Israeli occupation sought in American diplomacy and a peace settlement, and to the economic crisis in economic liberalization and opening (Infitah) to the capitalist West.”</w:t>
+        <w:t>Hinnebusch</w:t>
+      </w:r>
+      <w:proofErr w:type="spellEnd"/>
+      <w:r>
+        <w:rPr>
+          <w:rFonts w:ascii="Times New Roman" w:hAnsi="Times New Roman" w:cs="Times New Roman"/>
+          <w:iCs/>
+          <w:sz w:val="28"/>
+          <w:szCs w:val="28"/>
+        </w:rPr>
+        <w:t xml:space="preserve"> (1984) notes “</w:t>
+      </w:r>
+      <w:r>
+        <w:rPr>
+          <w:rFonts w:ascii="Times New Roman" w:hAnsi="Times New Roman" w:cs="Times New Roman"/>
+          <w:sz w:val="28"/>
+          <w:szCs w:val="28"/>
+        </w:rPr>
+        <w:t>When Anwar Sadat came to power… [he] concluded that Nasir's policies would no longer work and that a new course had urgently to be found</w:t>
+      </w:r>
+      <w:proofErr w:type="gramStart"/>
+      <w:r>
+        <w:rPr>
+          <w:rFonts w:ascii="Times New Roman" w:hAnsi="Times New Roman" w:cs="Times New Roman"/>
+          <w:sz w:val="28"/>
+          <w:szCs w:val="28"/>
+        </w:rPr>
+        <w:t>… .</w:t>
+      </w:r>
+      <w:proofErr w:type="gramEnd"/>
+      <w:r>
+        <w:rPr>
+          <w:rFonts w:ascii="Times New Roman" w:hAnsi="Times New Roman" w:cs="Times New Roman"/>
+          <w:sz w:val="28"/>
+          <w:szCs w:val="28"/>
+        </w:rPr>
+        <w:t xml:space="preserve"> Sadat's answer to the national and personal dilemmas he faced in 1971 was to veer "right." First, he began to cultivate, as his main base of support, the bourgeoisie… Second, in policy terms, he began a reversal of many of the works of Nasir: a solution to the Israeli occupation sought in American diplomacy and a peace settlement, and to the economic crisis in economic liberalization and opening (Infitah) to the capitalist West.”</w:t>
       </w:r>
       <w:r>
         <w:rPr>
@@ -1190,13 +1630,23 @@
         </w:rPr>
         <w:t xml:space="preserve"> </w:t>
       </w:r>
-      <w:r>
-        <w:rPr>
-          <w:rFonts w:ascii="Times New Roman" w:hAnsi="Times New Roman" w:cs="Times New Roman"/>
-          <w:sz w:val="28"/>
-          <w:szCs w:val="28"/>
-        </w:rPr>
-        <w:t xml:space="preserve">Tachau (1994) </w:t>
+      <w:proofErr w:type="spellStart"/>
+      <w:r>
+        <w:rPr>
+          <w:rFonts w:ascii="Times New Roman" w:hAnsi="Times New Roman" w:cs="Times New Roman"/>
+          <w:sz w:val="28"/>
+          <w:szCs w:val="28"/>
+        </w:rPr>
+        <w:t>Tachau</w:t>
+      </w:r>
+      <w:proofErr w:type="spellEnd"/>
+      <w:r>
+        <w:rPr>
+          <w:rFonts w:ascii="Times New Roman" w:hAnsi="Times New Roman" w:cs="Times New Roman"/>
+          <w:sz w:val="28"/>
+          <w:szCs w:val="28"/>
+        </w:rPr>
+        <w:t xml:space="preserve"> (1994) </w:t>
       </w:r>
       <w:r>
         <w:rPr>
@@ -1212,23 +1662,59 @@
           <w:sz w:val="28"/>
           <w:szCs w:val="28"/>
         </w:rPr>
-        <w:t xml:space="preserve"> Beinin (2020) notes “Nasser and the great majority of the Free Officers were resolutely anti-communist… most famously, Anwar al-Sadat, (and briefly Nasser himself) had been members of the Muslim Brotherhood before joining the Free Officers.”</w:t>
-      </w:r>
-      <w:r>
-        <w:rPr>
-          <w:rFonts w:ascii="Times New Roman" w:hAnsi="Times New Roman" w:cs="Times New Roman"/>
-          <w:sz w:val="28"/>
-          <w:szCs w:val="28"/>
-        </w:rPr>
-        <w:t xml:space="preserve"> Schlager et al. (2006) write “Socialist reforms remain highly debated. Many supported the dramatic turn toward privatization engineered by Nasser’s successor, Anwar Sadat (1970–81)</w:t>
-      </w:r>
-      <w:r>
-        <w:rPr>
-          <w:rFonts w:ascii="Times New Roman" w:hAnsi="Times New Roman" w:cs="Times New Roman"/>
-          <w:sz w:val="28"/>
-          <w:szCs w:val="28"/>
-        </w:rPr>
-        <w:t>… Anwar Sadat… set out to liberalize the economy.</w:t>
+        <w:t xml:space="preserve"> </w:t>
+      </w:r>
+      <w:proofErr w:type="spellStart"/>
+      <w:r>
+        <w:rPr>
+          <w:rFonts w:ascii="Times New Roman" w:hAnsi="Times New Roman" w:cs="Times New Roman"/>
+          <w:sz w:val="28"/>
+          <w:szCs w:val="28"/>
+        </w:rPr>
+        <w:t>Beinin</w:t>
+      </w:r>
+      <w:proofErr w:type="spellEnd"/>
+      <w:r>
+        <w:rPr>
+          <w:rFonts w:ascii="Times New Roman" w:hAnsi="Times New Roman" w:cs="Times New Roman"/>
+          <w:sz w:val="28"/>
+          <w:szCs w:val="28"/>
+        </w:rPr>
+        <w:t xml:space="preserve"> (2020) notes “Nasser and the great majority of the Free Officers were resolutely anti-communist… most famously, Anwar al-Sadat, (and briefly Nasser himself) had been members of the Muslim Brotherhood before joining the Free Officers.”</w:t>
+      </w:r>
+      <w:r>
+        <w:rPr>
+          <w:rFonts w:ascii="Times New Roman" w:hAnsi="Times New Roman" w:cs="Times New Roman"/>
+          <w:sz w:val="28"/>
+          <w:szCs w:val="28"/>
+        </w:rPr>
+        <w:t xml:space="preserve"> Schlager et al. (2006) write “Socialist reforms remain highly debated. Many supported the dramatic turn toward privatization engineered by Nasser’s successor, Anwar Sadat (1970–</w:t>
+      </w:r>
+      <w:proofErr w:type="gramStart"/>
+      <w:r>
+        <w:rPr>
+          <w:rFonts w:ascii="Times New Roman" w:hAnsi="Times New Roman" w:cs="Times New Roman"/>
+          <w:sz w:val="28"/>
+          <w:szCs w:val="28"/>
+        </w:rPr>
+        <w:t>81)</w:t>
+      </w:r>
+      <w:r>
+        <w:rPr>
+          <w:rFonts w:ascii="Times New Roman" w:hAnsi="Times New Roman" w:cs="Times New Roman"/>
+          <w:sz w:val="28"/>
+          <w:szCs w:val="28"/>
+        </w:rPr>
+        <w:t>…</w:t>
+      </w:r>
+      <w:proofErr w:type="gramEnd"/>
+      <w:r>
+        <w:rPr>
+          <w:rFonts w:ascii="Times New Roman" w:hAnsi="Times New Roman" w:cs="Times New Roman"/>
+          <w:sz w:val="28"/>
+          <w:szCs w:val="28"/>
+        </w:rPr>
+        <w:t xml:space="preserve"> Anwar Sadat… set out to liberalize the economy.</w:t>
       </w:r>
       <w:r>
         <w:rPr>
@@ -1357,6 +1843,7 @@
         </w:rPr>
         <w:t xml:space="preserve"> (</w:t>
       </w:r>
+      <w:proofErr w:type="spellStart"/>
       <w:r>
         <w:rPr>
           <w:rFonts w:ascii="Times New Roman" w:eastAsia="Times New Roman" w:hAnsi="Times New Roman" w:cs="Times New Roman"/>
@@ -1364,8 +1851,9 @@
           <w:szCs w:val="28"/>
           <w:lang w:eastAsia="en-GB"/>
         </w:rPr>
-        <w:t>Hizb al-Dimuqratiyah al-Wataniyah</w:t>
-      </w:r>
+        <w:t>Hizb</w:t>
+      </w:r>
+      <w:proofErr w:type="spellEnd"/>
       <w:r>
         <w:rPr>
           <w:rFonts w:ascii="Times New Roman" w:eastAsia="Times New Roman" w:hAnsi="Times New Roman" w:cs="Times New Roman"/>
@@ -1373,6 +1861,46 @@
           <w:szCs w:val="28"/>
           <w:lang w:eastAsia="en-GB"/>
         </w:rPr>
+        <w:t xml:space="preserve"> al-</w:t>
+      </w:r>
+      <w:proofErr w:type="spellStart"/>
+      <w:r>
+        <w:rPr>
+          <w:rFonts w:ascii="Times New Roman" w:eastAsia="Times New Roman" w:hAnsi="Times New Roman" w:cs="Times New Roman"/>
+          <w:sz w:val="28"/>
+          <w:szCs w:val="28"/>
+          <w:lang w:eastAsia="en-GB"/>
+        </w:rPr>
+        <w:t>Dimuqratiyah</w:t>
+      </w:r>
+      <w:proofErr w:type="spellEnd"/>
+      <w:r>
+        <w:rPr>
+          <w:rFonts w:ascii="Times New Roman" w:eastAsia="Times New Roman" w:hAnsi="Times New Roman" w:cs="Times New Roman"/>
+          <w:sz w:val="28"/>
+          <w:szCs w:val="28"/>
+          <w:lang w:eastAsia="en-GB"/>
+        </w:rPr>
+        <w:t xml:space="preserve"> al-</w:t>
+      </w:r>
+      <w:proofErr w:type="spellStart"/>
+      <w:r>
+        <w:rPr>
+          <w:rFonts w:ascii="Times New Roman" w:eastAsia="Times New Roman" w:hAnsi="Times New Roman" w:cs="Times New Roman"/>
+          <w:sz w:val="28"/>
+          <w:szCs w:val="28"/>
+          <w:lang w:eastAsia="en-GB"/>
+        </w:rPr>
+        <w:t>Wataniyah</w:t>
+      </w:r>
+      <w:proofErr w:type="spellEnd"/>
+      <w:r>
+        <w:rPr>
+          <w:rFonts w:ascii="Times New Roman" w:eastAsia="Times New Roman" w:hAnsi="Times New Roman" w:cs="Times New Roman"/>
+          <w:sz w:val="28"/>
+          <w:szCs w:val="28"/>
+          <w:lang w:eastAsia="en-GB"/>
+        </w:rPr>
         <w:t xml:space="preserve"> / National Democratic Party NDP</w:t>
       </w:r>
       <w:r>
@@ -1467,7 +1995,27 @@
           <w:sz w:val="28"/>
           <w:szCs w:val="28"/>
         </w:rPr>
-        <w:t>Al-Sholi (2019) notes that Mubarak was a proponent of state facilitated ISI which was pivoted away from after the 90s, “</w:t>
+        <w:t>Al-</w:t>
+      </w:r>
+      <w:proofErr w:type="spellStart"/>
+      <w:r>
+        <w:rPr>
+          <w:rFonts w:ascii="Times New Roman" w:hAnsi="Times New Roman" w:cs="Times New Roman"/>
+          <w:color w:val="000000" w:themeColor="text1"/>
+          <w:sz w:val="28"/>
+          <w:szCs w:val="28"/>
+        </w:rPr>
+        <w:t>Sholi</w:t>
+      </w:r>
+      <w:proofErr w:type="spellEnd"/>
+      <w:r>
+        <w:rPr>
+          <w:rFonts w:ascii="Times New Roman" w:hAnsi="Times New Roman" w:cs="Times New Roman"/>
+          <w:color w:val="000000" w:themeColor="text1"/>
+          <w:sz w:val="28"/>
+          <w:szCs w:val="28"/>
+        </w:rPr>
+        <w:t xml:space="preserve"> (2019) notes that Mubarak was a proponent of state facilitated ISI which was pivoted away from after the 90s, “</w:t>
       </w:r>
       <w:r>
         <w:rPr>
@@ -1532,7 +2080,27 @@
           <w:sz w:val="28"/>
           <w:szCs w:val="28"/>
         </w:rPr>
-        <w:t xml:space="preserve">, noting “Factory workers, landless peasants, government employees, and those who produce goods for the local market suffered most. They depended on government services and subsidies, as well as on market protections, and many saw their fortunes fall as a result of the economic liberalization. At the same time, a new Egyptian business elite emerged: </w:t>
+        <w:t xml:space="preserve">, noting “Factory workers, landless peasants, government employees, and those who produce goods for the local market suffered most. They depended on government services and subsidies, as well as on market protections, and many saw their fortunes fall </w:t>
+      </w:r>
+      <w:proofErr w:type="gramStart"/>
+      <w:r>
+        <w:rPr>
+          <w:rFonts w:ascii="Times New Roman" w:hAnsi="Times New Roman" w:cs="Times New Roman"/>
+          <w:color w:val="000000"/>
+          <w:sz w:val="28"/>
+          <w:szCs w:val="28"/>
+        </w:rPr>
+        <w:t>as a result of</w:t>
+      </w:r>
+      <w:proofErr w:type="gramEnd"/>
+      <w:r>
+        <w:rPr>
+          <w:rFonts w:ascii="Times New Roman" w:hAnsi="Times New Roman" w:cs="Times New Roman"/>
+          <w:color w:val="000000"/>
+          <w:sz w:val="28"/>
+          <w:szCs w:val="28"/>
+        </w:rPr>
+        <w:t xml:space="preserve"> the economic liberalization. At the same time, a new Egyptian business elite emerged: </w:t>
       </w:r>
       <w:r>
         <w:rPr>
@@ -1551,8 +2119,9 @@
           <w:sz w:val="28"/>
           <w:szCs w:val="28"/>
         </w:rPr>
-        <w:t>-tiered society: the majority of the Egyptian population increasingly marginalized, while a small minority prospered like never before.”</w:t>
-      </w:r>
+        <w:t xml:space="preserve">-tiered society: </w:t>
+      </w:r>
+      <w:proofErr w:type="gramStart"/>
       <w:r>
         <w:rPr>
           <w:rFonts w:ascii="Times New Roman" w:hAnsi="Times New Roman" w:cs="Times New Roman"/>
@@ -1560,6 +2129,25 @@
           <w:sz w:val="28"/>
           <w:szCs w:val="28"/>
         </w:rPr>
+        <w:t>the majority of</w:t>
+      </w:r>
+      <w:proofErr w:type="gramEnd"/>
+      <w:r>
+        <w:rPr>
+          <w:rFonts w:ascii="Times New Roman" w:hAnsi="Times New Roman" w:cs="Times New Roman"/>
+          <w:color w:val="000000"/>
+          <w:sz w:val="28"/>
+          <w:szCs w:val="28"/>
+        </w:rPr>
+        <w:t xml:space="preserve"> the Egyptian population increasingly marginalized, while a small minority prospered like never before.”</w:t>
+      </w:r>
+      <w:r>
+        <w:rPr>
+          <w:rFonts w:ascii="Times New Roman" w:hAnsi="Times New Roman" w:cs="Times New Roman"/>
+          <w:color w:val="000000"/>
+          <w:sz w:val="28"/>
+          <w:szCs w:val="28"/>
+        </w:rPr>
         <w:t xml:space="preserve"> </w:t>
       </w:r>
       <w:r>
@@ -1569,8 +2157,9 @@
           <w:sz w:val="28"/>
           <w:szCs w:val="28"/>
         </w:rPr>
-        <w:t>El-Ghobashy (2011) notes that “He [Mubarak] presided over the transformation of the economy from a command model with the state as primary owner to a neoliberal model with the state as a conduit for the transfer of public assets to cronies.”</w:t>
-      </w:r>
+        <w:t>El-</w:t>
+      </w:r>
+      <w:proofErr w:type="spellStart"/>
       <w:r>
         <w:rPr>
           <w:rFonts w:ascii="Times New Roman" w:hAnsi="Times New Roman" w:cs="Times New Roman"/>
@@ -1578,6 +2167,25 @@
           <w:sz w:val="28"/>
           <w:szCs w:val="28"/>
         </w:rPr>
+        <w:t>Ghobashy</w:t>
+      </w:r>
+      <w:proofErr w:type="spellEnd"/>
+      <w:r>
+        <w:rPr>
+          <w:rFonts w:ascii="Times New Roman" w:hAnsi="Times New Roman" w:cs="Times New Roman"/>
+          <w:color w:val="000000"/>
+          <w:sz w:val="28"/>
+          <w:szCs w:val="28"/>
+        </w:rPr>
+        <w:t xml:space="preserve"> (2011) notes that “He [Mubarak] presided over the transformation of the economy from a command model with the state as primary owner to a neoliberal model with the state as a conduit for the transfer of public assets to cronies.”</w:t>
+      </w:r>
+      <w:r>
+        <w:rPr>
+          <w:rFonts w:ascii="Times New Roman" w:hAnsi="Times New Roman" w:cs="Times New Roman"/>
+          <w:color w:val="000000"/>
+          <w:sz w:val="28"/>
+          <w:szCs w:val="28"/>
+        </w:rPr>
         <w:t xml:space="preserve"> </w:t>
       </w:r>
       <w:r>
@@ -1687,92 +2295,6 @@
         <w:rPr>
           <w:rFonts w:ascii="Times New Roman" w:hAnsi="Times New Roman" w:cs="Times New Roman"/>
           <w:color w:val="000000" w:themeColor="text1"/>
-          <w:sz w:val="28"/>
-          <w:szCs w:val="28"/>
-        </w:rPr>
-        <w:t xml:space="preserve"> The Telegraph </w:t>
-      </w:r>
-      <w:r>
-        <w:rPr>
-          <w:rFonts w:ascii="Times New Roman" w:hAnsi="Times New Roman" w:cs="Times New Roman"/>
-          <w:sz w:val="28"/>
-          <w:szCs w:val="28"/>
-        </w:rPr>
-        <w:t>notes “</w:t>
-      </w:r>
-      <w:r>
-        <w:rPr>
-          <w:rFonts w:ascii="Times New Roman" w:hAnsi="Times New Roman" w:cs="Times New Roman"/>
-          <w:sz w:val="28"/>
-          <w:szCs w:val="28"/>
-          <w:shd w:val="clear" w:color="auto" w:fill="FFFFFF"/>
-        </w:rPr>
-        <w:t>Sheikh Mohammed Sayyid Tantawi… was a moderate, sometimes progressive voice at the apex of Islamic scholarship during a period when such measured tones tended to be drowned out on the international scene by his more militant rivals.” They continue “</w:t>
-      </w:r>
-      <w:r>
-        <w:rPr>
-          <w:rFonts w:ascii="Times New Roman" w:hAnsi="Times New Roman" w:cs="Times New Roman"/>
-          <w:color w:val="000000"/>
-          <w:sz w:val="28"/>
-          <w:szCs w:val="28"/>
-        </w:rPr>
-        <w:t xml:space="preserve">Unwillingly but inevitably, Tantawi helped unite much of the opposition to Middle Eastern, pro-American dictatorships (such as the one he served) behind the conservative forces of the Muslim Brotherhood and their allies and offshoots. Moderate attitudes towards religion and society </w:t>
-      </w:r>
-      <w:r>
-        <w:rPr>
-          <w:rFonts w:ascii="Times New Roman" w:hAnsi="Times New Roman" w:cs="Times New Roman"/>
-          <w:color w:val="000000"/>
-          <w:sz w:val="28"/>
-          <w:szCs w:val="28"/>
-        </w:rPr>
-        <w:t>favored</w:t>
-      </w:r>
-      <w:r>
-        <w:rPr>
-          <w:rFonts w:ascii="Times New Roman" w:hAnsi="Times New Roman" w:cs="Times New Roman"/>
-          <w:color w:val="000000"/>
-          <w:sz w:val="28"/>
-          <w:szCs w:val="28"/>
-        </w:rPr>
-        <w:t xml:space="preserve"> previously by liberals and nationalists came to be associated with him</w:t>
-      </w:r>
-      <w:r>
-        <w:rPr>
-          <w:rFonts w:ascii="Times New Roman" w:hAnsi="Times New Roman" w:cs="Times New Roman"/>
-          <w:sz w:val="28"/>
-          <w:szCs w:val="28"/>
-        </w:rPr>
-        <w:t xml:space="preserve">.” Finally it is noted that he was closely allied with the </w:t>
-      </w:r>
-      <w:r>
-        <w:rPr>
-          <w:rFonts w:ascii="Times New Roman" w:hAnsi="Times New Roman" w:cs="Times New Roman"/>
-          <w:sz w:val="28"/>
-          <w:szCs w:val="28"/>
-        </w:rPr>
-        <w:t xml:space="preserve">centrist </w:t>
-      </w:r>
-      <w:r>
-        <w:rPr>
-          <w:rFonts w:ascii="Times New Roman" w:hAnsi="Times New Roman" w:cs="Times New Roman"/>
-          <w:sz w:val="28"/>
-          <w:szCs w:val="28"/>
-        </w:rPr>
-        <w:t>Mubarak, “</w:t>
-      </w:r>
-      <w:r>
-        <w:rPr>
-          <w:rFonts w:ascii="Times New Roman" w:hAnsi="Times New Roman" w:cs="Times New Roman"/>
-          <w:color w:val="000000"/>
-          <w:sz w:val="28"/>
-          <w:szCs w:val="28"/>
-        </w:rPr>
-        <w:t>his loyalty to Hosni Mubarak, the autocratic Egyptian president, which seemed sometimes to verge on slavish, provoked criticism and contempt at home and abroad.”</w:t>
-      </w:r>
-      <w:r>
-        <w:rPr>
-          <w:rFonts w:ascii="Times New Roman" w:hAnsi="Times New Roman" w:cs="Times New Roman"/>
-          <w:color w:val="000000"/>
           <w:sz w:val="28"/>
           <w:szCs w:val="28"/>
         </w:rPr>
@@ -2021,7 +2543,27 @@
           <w:sz w:val="28"/>
           <w:szCs w:val="28"/>
         </w:rPr>
-        <w:t xml:space="preserve"> was committed to whatever the [Muslim] Brotherhood dictated.. the </w:t>
+        <w:t xml:space="preserve"> was committed to whatever the [Muslim] Brotherhood </w:t>
+      </w:r>
+      <w:proofErr w:type="gramStart"/>
+      <w:r>
+        <w:rPr>
+          <w:rFonts w:ascii="Times New Roman" w:hAnsi="Times New Roman" w:cs="Times New Roman"/>
+          <w:color w:val="000000" w:themeColor="text1"/>
+          <w:sz w:val="28"/>
+          <w:szCs w:val="28"/>
+        </w:rPr>
+        <w:t>dictated..</w:t>
+      </w:r>
+      <w:proofErr w:type="gramEnd"/>
+      <w:r>
+        <w:rPr>
+          <w:rFonts w:ascii="Times New Roman" w:hAnsi="Times New Roman" w:cs="Times New Roman"/>
+          <w:color w:val="000000" w:themeColor="text1"/>
+          <w:sz w:val="28"/>
+          <w:szCs w:val="28"/>
+        </w:rPr>
+        <w:t xml:space="preserve"> the </w:t>
       </w:r>
       <w:r>
         <w:rPr>
@@ -2039,17 +2581,7 @@
           <w:sz w:val="28"/>
           <w:szCs w:val="28"/>
         </w:rPr>
-        <w:t xml:space="preserve"> stated doctrines… were committed to the economic stability that had allowed several of them to earn significant wealth… and so Morsi became a strong advocated for Egypt’s free-</w:t>
-      </w:r>
-      <w:r>
-        <w:rPr>
-          <w:rFonts w:ascii="Times New Roman" w:hAnsi="Times New Roman" w:cs="Times New Roman"/>
-          <w:color w:val="000000" w:themeColor="text1"/>
-          <w:sz w:val="28"/>
-          <w:szCs w:val="28"/>
-        </w:rPr>
-        <w:lastRenderedPageBreak/>
-        <w:t xml:space="preserve">market </w:t>
+        <w:t xml:space="preserve"> stated doctrines… were committed to the economic stability that had allowed several of them to earn significant wealth… and so Morsi became a strong advocated for Egypt’s free-market </w:t>
       </w:r>
       <w:r>
         <w:rPr>
@@ -2114,7 +2646,62 @@
           <w:sz w:val="28"/>
           <w:szCs w:val="28"/>
         </w:rPr>
-        <w:t xml:space="preserve"> Ortiz de Zárate (2012) writes “Mursi favored a mixed type, with a balanced distribution of powers between the Executive and the Parliament… The LJP's economic plan was not particularly original and was aimed at the general desire to reduce poverty, generate job opportunities for young people and improve minimum wages, but without questioning free market principles. It did emphasize correcting acute social imbalances through more distributive fiscal policies and more progressive taxation.”</w:t>
+        <w:t xml:space="preserve"> Ortiz de </w:t>
+      </w:r>
+      <w:proofErr w:type="spellStart"/>
+      <w:r>
+        <w:rPr>
+          <w:rFonts w:ascii="Times New Roman" w:hAnsi="Times New Roman" w:cs="Times New Roman"/>
+          <w:color w:val="000000"/>
+          <w:spacing w:val="-1"/>
+          <w:sz w:val="28"/>
+          <w:szCs w:val="28"/>
+        </w:rPr>
+        <w:t>Zárate</w:t>
+      </w:r>
+      <w:proofErr w:type="spellEnd"/>
+      <w:r>
+        <w:rPr>
+          <w:rFonts w:ascii="Times New Roman" w:hAnsi="Times New Roman" w:cs="Times New Roman"/>
+          <w:color w:val="000000"/>
+          <w:spacing w:val="-1"/>
+          <w:sz w:val="28"/>
+          <w:szCs w:val="28"/>
+        </w:rPr>
+        <w:t xml:space="preserve"> (2012) writes “</w:t>
+      </w:r>
+      <w:proofErr w:type="spellStart"/>
+      <w:r>
+        <w:rPr>
+          <w:rFonts w:ascii="Times New Roman" w:hAnsi="Times New Roman" w:cs="Times New Roman"/>
+          <w:color w:val="000000"/>
+          <w:spacing w:val="-1"/>
+          <w:sz w:val="28"/>
+          <w:szCs w:val="28"/>
+        </w:rPr>
+        <w:t>Mursi</w:t>
+      </w:r>
+      <w:proofErr w:type="spellEnd"/>
+      <w:r>
+        <w:rPr>
+          <w:rFonts w:ascii="Times New Roman" w:hAnsi="Times New Roman" w:cs="Times New Roman"/>
+          <w:color w:val="000000"/>
+          <w:spacing w:val="-1"/>
+          <w:sz w:val="28"/>
+          <w:szCs w:val="28"/>
+        </w:rPr>
+        <w:t xml:space="preserve"> favored a mixed type, with a balanced distribution of powers between the Executive and the Parliament… The LJP's economic plan was not particularly original and was aimed at the general desire to reduce poverty, generate job opportunities for young people and improve minimum wages, but without questioning free market principles. It did emphasize correcting acute social </w:t>
+      </w:r>
+      <w:r>
+        <w:rPr>
+          <w:rFonts w:ascii="Times New Roman" w:hAnsi="Times New Roman" w:cs="Times New Roman"/>
+          <w:color w:val="000000"/>
+          <w:spacing w:val="-1"/>
+          <w:sz w:val="28"/>
+          <w:szCs w:val="28"/>
+        </w:rPr>
+        <w:lastRenderedPageBreak/>
+        <w:t>imbalances through more distributive fiscal policies and more progressive taxation.”</w:t>
       </w:r>
     </w:p>
     <w:p>
@@ -2244,7 +2831,27 @@
           <w:sz w:val="28"/>
           <w:szCs w:val="28"/>
         </w:rPr>
-        <w:t>was appointed to the Supreme Constitutional Court.” The article continues “In some sense, then, Mansour is a member of the old guard, having served most of his career under the rule of Egypt’s previous president, Hosni Mubarak… but even under Mubarak, the court maintained an independent bent… [which caused] The Mubarak government crack[ing] down on the court in the 2000s” meaning that “given the court’s history, he is probably seen as a relatively neutral arbiter- at least, as neutral as it gets in Egypt these days.”</w:t>
+        <w:t>was appointed to the Supreme Constitutional Court.” The article continues “In some sense, then, Mansour is a member of the old guard, having served most of his career under the rule of Egypt’s previous president, Hosni Mubarak… but even under Mubarak, the court maintained an independent bent… [which caused] The Mubarak government crack[</w:t>
+      </w:r>
+      <w:proofErr w:type="spellStart"/>
+      <w:r>
+        <w:rPr>
+          <w:rFonts w:ascii="Times New Roman" w:hAnsi="Times New Roman" w:cs="Times New Roman"/>
+          <w:color w:val="000000" w:themeColor="text1"/>
+          <w:sz w:val="28"/>
+          <w:szCs w:val="28"/>
+        </w:rPr>
+        <w:t>ing</w:t>
+      </w:r>
+      <w:proofErr w:type="spellEnd"/>
+      <w:r>
+        <w:rPr>
+          <w:rFonts w:ascii="Times New Roman" w:hAnsi="Times New Roman" w:cs="Times New Roman"/>
+          <w:color w:val="000000" w:themeColor="text1"/>
+          <w:sz w:val="28"/>
+          <w:szCs w:val="28"/>
+        </w:rPr>
+        <w:t>] down on the court in the 2000s” meaning that “given the court’s history, he is probably seen as a relatively neutral arbiter- at least, as neutral as it gets in Egypt these days.”</w:t>
       </w:r>
     </w:p>
     <w:p>
@@ -2474,17 +3081,7 @@
           <w:sz w:val="28"/>
           <w:szCs w:val="28"/>
         </w:rPr>
-        <w:t xml:space="preserve"> of Mohamed Morsi and the end of the </w:t>
-      </w:r>
-      <w:r>
-        <w:rPr>
-          <w:rFonts w:ascii="Times New Roman" w:hAnsi="Times New Roman" w:cs="Times New Roman"/>
-          <w:color w:val="000000" w:themeColor="text1"/>
-          <w:sz w:val="28"/>
-          <w:szCs w:val="28"/>
-        </w:rPr>
-        <w:lastRenderedPageBreak/>
-        <w:t>Muslim Brotherhood regime on July 3, 2013, religious rule was widely seen as having ended. But it had not. Sisi’s real piety, ideas, and actions are quintessential Salafist… Sisi [then] invited [al-] Nur to stand by his side” this arrangement saw “Sisi provi</w:t>
+        <w:t xml:space="preserve"> of Mohamed Morsi and the end of the Muslim Brotherhood regime on July 3, 2013, religious rule was widely seen as having ended. But it had not. Sisi’s real piety, ideas, and actions are quintessential Salafist… Sisi [then] invited [al-] Nur to stand by his side” this arrangement saw “Sisi provi</w:t>
       </w:r>
       <w:r>
         <w:rPr>
@@ -2522,13 +3119,41 @@
         </w:rPr>
         <w:t xml:space="preserve"> </w:t>
       </w:r>
-      <w:r>
-        <w:rPr>
-          <w:rFonts w:ascii="Times New Roman" w:hAnsi="Times New Roman" w:cs="Times New Roman"/>
-          <w:sz w:val="28"/>
-          <w:szCs w:val="28"/>
-        </w:rPr>
-        <w:t>Emam’s (2019)  profile of Sis</w:t>
+      <w:proofErr w:type="spellStart"/>
+      <w:r>
+        <w:rPr>
+          <w:rFonts w:ascii="Times New Roman" w:hAnsi="Times New Roman" w:cs="Times New Roman"/>
+          <w:sz w:val="28"/>
+          <w:szCs w:val="28"/>
+        </w:rPr>
+        <w:t>Emam’s</w:t>
+      </w:r>
+      <w:proofErr w:type="spellEnd"/>
+      <w:r>
+        <w:rPr>
+          <w:rFonts w:ascii="Times New Roman" w:hAnsi="Times New Roman" w:cs="Times New Roman"/>
+          <w:sz w:val="28"/>
+          <w:szCs w:val="28"/>
+        </w:rPr>
+        <w:t xml:space="preserve"> (2019</w:t>
+      </w:r>
+      <w:proofErr w:type="gramStart"/>
+      <w:r>
+        <w:rPr>
+          <w:rFonts w:ascii="Times New Roman" w:hAnsi="Times New Roman" w:cs="Times New Roman"/>
+          <w:sz w:val="28"/>
+          <w:szCs w:val="28"/>
+        </w:rPr>
+        <w:t>)  profile</w:t>
+      </w:r>
+      <w:proofErr w:type="gramEnd"/>
+      <w:r>
+        <w:rPr>
+          <w:rFonts w:ascii="Times New Roman" w:hAnsi="Times New Roman" w:cs="Times New Roman"/>
+          <w:sz w:val="28"/>
+          <w:szCs w:val="28"/>
+        </w:rPr>
+        <w:t xml:space="preserve"> of Sis</w:t>
       </w:r>
       <w:r>
         <w:rPr>
@@ -2552,7 +3177,25 @@
           <w:sz w:val="28"/>
           <w:szCs w:val="28"/>
         </w:rPr>
-        <w:t>cian, Hamdeen Sabahi, for the presidency</w:t>
+        <w:t xml:space="preserve">cian, </w:t>
+      </w:r>
+      <w:proofErr w:type="spellStart"/>
+      <w:r>
+        <w:rPr>
+          <w:rFonts w:ascii="Times New Roman" w:hAnsi="Times New Roman" w:cs="Times New Roman"/>
+          <w:sz w:val="28"/>
+          <w:szCs w:val="28"/>
+        </w:rPr>
+        <w:t>Hamdeen</w:t>
+      </w:r>
+      <w:proofErr w:type="spellEnd"/>
+      <w:r>
+        <w:rPr>
+          <w:rFonts w:ascii="Times New Roman" w:hAnsi="Times New Roman" w:cs="Times New Roman"/>
+          <w:sz w:val="28"/>
+          <w:szCs w:val="28"/>
+        </w:rPr>
+        <w:t xml:space="preserve"> Sabahi, for the presidency</w:t>
       </w:r>
       <w:r>
         <w:rPr>
@@ -2607,6 +3250,7 @@
           <w:sz w:val="28"/>
           <w:szCs w:val="28"/>
         </w:rPr>
+        <w:lastRenderedPageBreak/>
         <w:t>References:</w:t>
       </w:r>
     </w:p>
@@ -2627,8 +3271,27 @@
           <w:sz w:val="28"/>
           <w:szCs w:val="28"/>
         </w:rPr>
-        <w:t xml:space="preserve">Al-Sholi, Ahmad. “The End of Absurdity in Algeria.” </w:t>
-      </w:r>
+        <w:t>Al-</w:t>
+      </w:r>
+      <w:proofErr w:type="spellStart"/>
+      <w:r>
+        <w:rPr>
+          <w:rFonts w:ascii="Times New Roman" w:eastAsia="Times New Roman" w:hAnsi="Times New Roman" w:cs="Times New Roman"/>
+          <w:sz w:val="28"/>
+          <w:szCs w:val="28"/>
+        </w:rPr>
+        <w:t>Sholi</w:t>
+      </w:r>
+      <w:proofErr w:type="spellEnd"/>
+      <w:r>
+        <w:rPr>
+          <w:rFonts w:ascii="Times New Roman" w:eastAsia="Times New Roman" w:hAnsi="Times New Roman" w:cs="Times New Roman"/>
+          <w:sz w:val="28"/>
+          <w:szCs w:val="28"/>
+        </w:rPr>
+        <w:t xml:space="preserve">, Ahmad. “The End of Absurdity in Algeria.” </w:t>
+      </w:r>
+      <w:proofErr w:type="spellStart"/>
       <w:r>
         <w:rPr>
           <w:rFonts w:ascii="Times New Roman" w:eastAsia="Times New Roman" w:hAnsi="Times New Roman" w:cs="Times New Roman"/>
@@ -2636,7 +3299,17 @@
           <w:szCs w:val="28"/>
           <w:lang w:val="de-DE"/>
         </w:rPr>
-        <w:t xml:space="preserve">Jacobin Mag. April 21, 2019. </w:t>
+        <w:t>Jacobin</w:t>
+      </w:r>
+      <w:proofErr w:type="spellEnd"/>
+      <w:r>
+        <w:rPr>
+          <w:rFonts w:ascii="Times New Roman" w:eastAsia="Times New Roman" w:hAnsi="Times New Roman" w:cs="Times New Roman"/>
+          <w:sz w:val="28"/>
+          <w:szCs w:val="28"/>
+          <w:lang w:val="de-DE"/>
+        </w:rPr>
+        <w:t xml:space="preserve"> Mag. April 21, 2019. </w:t>
       </w:r>
       <w:hyperlink r:id="rId4" w:history="1">
         <w:r>
@@ -2676,7 +3349,43 @@
           <w:sz w:val="28"/>
           <w:szCs w:val="28"/>
         </w:rPr>
-        <w:t xml:space="preserve">Aziz, Ramy. “Who Is Sisi of Egypt? A Salafi.” Middle East Forum. Middle East Forum, Spring 2019. https://www.meforum.org/57908/egypt-sisi-salafi. </w:t>
+        <w:t xml:space="preserve">Aziz, </w:t>
+      </w:r>
+      <w:proofErr w:type="spellStart"/>
+      <w:r>
+        <w:rPr>
+          <w:rFonts w:ascii="Times New Roman" w:eastAsia="Times New Roman" w:hAnsi="Times New Roman" w:cs="Times New Roman"/>
+          <w:sz w:val="28"/>
+          <w:szCs w:val="28"/>
+        </w:rPr>
+        <w:t>Ramy</w:t>
+      </w:r>
+      <w:proofErr w:type="spellEnd"/>
+      <w:r>
+        <w:rPr>
+          <w:rFonts w:ascii="Times New Roman" w:eastAsia="Times New Roman" w:hAnsi="Times New Roman" w:cs="Times New Roman"/>
+          <w:sz w:val="28"/>
+          <w:szCs w:val="28"/>
+        </w:rPr>
+        <w:t xml:space="preserve">. “Who Is Sisi of Egypt? </w:t>
+      </w:r>
+      <w:proofErr w:type="gramStart"/>
+      <w:r>
+        <w:rPr>
+          <w:rFonts w:ascii="Times New Roman" w:eastAsia="Times New Roman" w:hAnsi="Times New Roman" w:cs="Times New Roman"/>
+          <w:sz w:val="28"/>
+          <w:szCs w:val="28"/>
+        </w:rPr>
+        <w:t>A Salafi</w:t>
+      </w:r>
+      <w:proofErr w:type="gramEnd"/>
+      <w:r>
+        <w:rPr>
+          <w:rFonts w:ascii="Times New Roman" w:eastAsia="Times New Roman" w:hAnsi="Times New Roman" w:cs="Times New Roman"/>
+          <w:sz w:val="28"/>
+          <w:szCs w:val="28"/>
+        </w:rPr>
+        <w:t xml:space="preserve">.” Middle East Forum. Middle East Forum, Spring 2019. https://www.meforum.org/57908/egypt-sisi-salafi. </w:t>
       </w:r>
     </w:p>
     <w:p>
@@ -2689,13 +3398,23 @@
           <w:szCs w:val="28"/>
         </w:rPr>
       </w:pPr>
-      <w:r>
-        <w:rPr>
-          <w:rFonts w:ascii="Times New Roman" w:eastAsia="Times New Roman" w:hAnsi="Times New Roman" w:cs="Times New Roman"/>
-          <w:sz w:val="28"/>
-          <w:szCs w:val="28"/>
-        </w:rPr>
-        <w:t xml:space="preserve">Beinin, Joel. “Egypt's Gamal Abdel Nasser Was a Towering Figure Who Left an Ambiguous Legacy,” September 28, 2020. </w:t>
+      <w:proofErr w:type="spellStart"/>
+      <w:r>
+        <w:rPr>
+          <w:rFonts w:ascii="Times New Roman" w:eastAsia="Times New Roman" w:hAnsi="Times New Roman" w:cs="Times New Roman"/>
+          <w:sz w:val="28"/>
+          <w:szCs w:val="28"/>
+        </w:rPr>
+        <w:t>Beinin</w:t>
+      </w:r>
+      <w:proofErr w:type="spellEnd"/>
+      <w:r>
+        <w:rPr>
+          <w:rFonts w:ascii="Times New Roman" w:eastAsia="Times New Roman" w:hAnsi="Times New Roman" w:cs="Times New Roman"/>
+          <w:sz w:val="28"/>
+          <w:szCs w:val="28"/>
+        </w:rPr>
+        <w:t xml:space="preserve">, Joel. “Egypt's Gamal Abdel Nasser Was a Towering Figure Who Left an Ambiguous Legacy,” September 28, 2020. </w:t>
       </w:r>
       <w:hyperlink r:id="rId5" w:history="1">
         <w:r>
@@ -2733,15 +3452,61 @@
           <w:sz w:val="28"/>
           <w:szCs w:val="28"/>
         </w:rPr>
-        <w:t>El-Ghobashy, Mona. 2011. “The Praxis of the Egyptian Revolution.”</w:t>
-      </w:r>
-      <w:r>
-        <w:rPr>
-          <w:rFonts w:ascii="Times New Roman" w:eastAsia="Times New Roman" w:hAnsi="Times New Roman" w:cs="Times New Roman"/>
-          <w:sz w:val="28"/>
-          <w:szCs w:val="28"/>
-        </w:rPr>
-        <w:t xml:space="preserve">Middle East Research and Information Project. </w:t>
+        <w:t>El-</w:t>
+      </w:r>
+      <w:proofErr w:type="spellStart"/>
+      <w:r>
+        <w:rPr>
+          <w:rFonts w:ascii="Times New Roman" w:eastAsia="Times New Roman" w:hAnsi="Times New Roman" w:cs="Times New Roman"/>
+          <w:sz w:val="28"/>
+          <w:szCs w:val="28"/>
+        </w:rPr>
+        <w:t>Ghobashy</w:t>
+      </w:r>
+      <w:proofErr w:type="spellEnd"/>
+      <w:r>
+        <w:rPr>
+          <w:rFonts w:ascii="Times New Roman" w:eastAsia="Times New Roman" w:hAnsi="Times New Roman" w:cs="Times New Roman"/>
+          <w:sz w:val="28"/>
+          <w:szCs w:val="28"/>
+        </w:rPr>
+        <w:t xml:space="preserve">, Mona. 2011. “The Praxis of the Egyptian </w:t>
+      </w:r>
+      <w:proofErr w:type="spellStart"/>
+      <w:r>
+        <w:rPr>
+          <w:rFonts w:ascii="Times New Roman" w:eastAsia="Times New Roman" w:hAnsi="Times New Roman" w:cs="Times New Roman"/>
+          <w:sz w:val="28"/>
+          <w:szCs w:val="28"/>
+        </w:rPr>
+        <w:t>Revolution</w:t>
+      </w:r>
+      <w:proofErr w:type="gramStart"/>
+      <w:r>
+        <w:rPr>
+          <w:rFonts w:ascii="Times New Roman" w:eastAsia="Times New Roman" w:hAnsi="Times New Roman" w:cs="Times New Roman"/>
+          <w:sz w:val="28"/>
+          <w:szCs w:val="28"/>
+        </w:rPr>
+        <w:t>.”</w:t>
+      </w:r>
+      <w:r>
+        <w:rPr>
+          <w:rFonts w:ascii="Times New Roman" w:eastAsia="Times New Roman" w:hAnsi="Times New Roman" w:cs="Times New Roman"/>
+          <w:sz w:val="28"/>
+          <w:szCs w:val="28"/>
+        </w:rPr>
+        <w:t>Middle</w:t>
+      </w:r>
+      <w:proofErr w:type="spellEnd"/>
+      <w:proofErr w:type="gramEnd"/>
+      <w:r>
+        <w:rPr>
+          <w:rFonts w:ascii="Times New Roman" w:eastAsia="Times New Roman" w:hAnsi="Times New Roman" w:cs="Times New Roman"/>
+          <w:sz w:val="28"/>
+          <w:szCs w:val="28"/>
+        </w:rPr>
+        <w:t xml:space="preserve"> East Research and Information Project. </w:t>
       </w:r>
       <w:hyperlink r:id="rId6" w:history="1">
         <w:r>
@@ -2763,13 +3528,41 @@
           <w:szCs w:val="28"/>
         </w:rPr>
       </w:pPr>
-      <w:r>
-        <w:rPr>
-          <w:rFonts w:ascii="Times New Roman" w:eastAsia="Times New Roman" w:hAnsi="Times New Roman" w:cs="Times New Roman"/>
-          <w:sz w:val="28"/>
-          <w:szCs w:val="28"/>
-        </w:rPr>
-        <w:t xml:space="preserve">Emam, Amr. “Who Is Abdel Fattah Al-Sisi: A Profile of the Egyptian President.” InsideOver, October 30, 2019. https://www.insideover.com/indepths/politics/who-is-abdel-fattah-al-sisi.html. </w:t>
+      <w:proofErr w:type="spellStart"/>
+      <w:r>
+        <w:rPr>
+          <w:rFonts w:ascii="Times New Roman" w:eastAsia="Times New Roman" w:hAnsi="Times New Roman" w:cs="Times New Roman"/>
+          <w:sz w:val="28"/>
+          <w:szCs w:val="28"/>
+        </w:rPr>
+        <w:t>Emam</w:t>
+      </w:r>
+      <w:proofErr w:type="spellEnd"/>
+      <w:r>
+        <w:rPr>
+          <w:rFonts w:ascii="Times New Roman" w:eastAsia="Times New Roman" w:hAnsi="Times New Roman" w:cs="Times New Roman"/>
+          <w:sz w:val="28"/>
+          <w:szCs w:val="28"/>
+        </w:rPr>
+        <w:t xml:space="preserve">, Amr. “Who Is Abdel Fattah Al-Sisi: A Profile of the Egyptian President.” </w:t>
+      </w:r>
+      <w:proofErr w:type="spellStart"/>
+      <w:r>
+        <w:rPr>
+          <w:rFonts w:ascii="Times New Roman" w:eastAsia="Times New Roman" w:hAnsi="Times New Roman" w:cs="Times New Roman"/>
+          <w:sz w:val="28"/>
+          <w:szCs w:val="28"/>
+        </w:rPr>
+        <w:t>InsideOver</w:t>
+      </w:r>
+      <w:proofErr w:type="spellEnd"/>
+      <w:r>
+        <w:rPr>
+          <w:rFonts w:ascii="Times New Roman" w:eastAsia="Times New Roman" w:hAnsi="Times New Roman" w:cs="Times New Roman"/>
+          <w:sz w:val="28"/>
+          <w:szCs w:val="28"/>
+        </w:rPr>
+        <w:t xml:space="preserve">, October 30, 2019. https://www.insideover.com/indepths/politics/who-is-abdel-fattah-al-sisi.html. </w:t>
       </w:r>
     </w:p>
     <w:p>
@@ -2788,7 +3581,25 @@
           <w:sz w:val="28"/>
           <w:szCs w:val="28"/>
         </w:rPr>
-        <w:t xml:space="preserve">Foxman, Simone, and Gideon Lichfield. “Meet Egypt's New Interim President: Adly Mansour.” Quartz. Quartz, July 4, 2013. https://qz.com/100649/meet-egypts-new-interim-president-adly-mansour/. </w:t>
+        <w:t xml:space="preserve">Foxman, Simone, and Gideon Lichfield. “Meet Egypt's New Interim President: </w:t>
+      </w:r>
+      <w:proofErr w:type="spellStart"/>
+      <w:r>
+        <w:rPr>
+          <w:rFonts w:ascii="Times New Roman" w:eastAsia="Times New Roman" w:hAnsi="Times New Roman" w:cs="Times New Roman"/>
+          <w:sz w:val="28"/>
+          <w:szCs w:val="28"/>
+        </w:rPr>
+        <w:t>Adly</w:t>
+      </w:r>
+      <w:proofErr w:type="spellEnd"/>
+      <w:r>
+        <w:rPr>
+          <w:rFonts w:ascii="Times New Roman" w:eastAsia="Times New Roman" w:hAnsi="Times New Roman" w:cs="Times New Roman"/>
+          <w:sz w:val="28"/>
+          <w:szCs w:val="28"/>
+        </w:rPr>
+        <w:t xml:space="preserve"> Mansour.” Quartz. Quartz, July 4, 2013. https://qz.com/100649/meet-egypts-new-interim-president-adly-mansour/. </w:t>
       </w:r>
     </w:p>
     <w:p>
@@ -2866,7 +3677,6 @@
           <w:sz w:val="28"/>
           <w:szCs w:val="28"/>
         </w:rPr>
-        <w:lastRenderedPageBreak/>
         <w:t>Joes, Anthony James. 1978. “The Fascist Century.” Worldview. May 1978.</w:t>
       </w:r>
     </w:p>
@@ -2886,7 +3696,25 @@
           <w:sz w:val="28"/>
           <w:szCs w:val="28"/>
         </w:rPr>
-        <w:t xml:space="preserve">Karimi, Faith. “Egypt's Adly Mansour: Interim President, Mystery Man.” CNN. Cable News Network, July 5, 2013. https://www.cnn.com/2013/07/04/world/meast/egypt-mansour-profile. </w:t>
+        <w:t xml:space="preserve">Karimi, Faith. “Egypt's </w:t>
+      </w:r>
+      <w:proofErr w:type="spellStart"/>
+      <w:r>
+        <w:rPr>
+          <w:rFonts w:ascii="Times New Roman" w:eastAsia="Times New Roman" w:hAnsi="Times New Roman" w:cs="Times New Roman"/>
+          <w:sz w:val="28"/>
+          <w:szCs w:val="28"/>
+        </w:rPr>
+        <w:t>Adly</w:t>
+      </w:r>
+      <w:proofErr w:type="spellEnd"/>
+      <w:r>
+        <w:rPr>
+          <w:rFonts w:ascii="Times New Roman" w:eastAsia="Times New Roman" w:hAnsi="Times New Roman" w:cs="Times New Roman"/>
+          <w:sz w:val="28"/>
+          <w:szCs w:val="28"/>
+        </w:rPr>
+        <w:t xml:space="preserve"> Mansour: Interim President, Mystery Man.” CNN. Cable News Network, July 5, 2013. https://www.cnn.com/2013/07/04/world/meast/egypt-mansour-profile. </w:t>
       </w:r>
     </w:p>
     <w:p>
@@ -2964,6 +3792,7 @@
           <w:sz w:val="28"/>
           <w:szCs w:val="28"/>
         </w:rPr>
+        <w:lastRenderedPageBreak/>
         <w:t>Ideology, and the Expansion of Education. Cambridge)</w:t>
       </w:r>
     </w:p>
@@ -3035,7 +3864,25 @@
           <w:sz w:val="28"/>
           <w:szCs w:val="28"/>
         </w:rPr>
-        <w:t xml:space="preserve">Metz, Helen. 1990. “Egypt: A Country Study”. Washington , D.C. GPO for </w:t>
+        <w:t xml:space="preserve">Metz, Helen. 1990. “Egypt: A Country Study”. </w:t>
+      </w:r>
+      <w:proofErr w:type="gramStart"/>
+      <w:r>
+        <w:rPr>
+          <w:rFonts w:ascii="Times New Roman" w:hAnsi="Times New Roman" w:cs="Times New Roman"/>
+          <w:sz w:val="28"/>
+          <w:szCs w:val="28"/>
+        </w:rPr>
+        <w:t>Washington ,</w:t>
+      </w:r>
+      <w:proofErr w:type="gramEnd"/>
+      <w:r>
+        <w:rPr>
+          <w:rFonts w:ascii="Times New Roman" w:hAnsi="Times New Roman" w:cs="Times New Roman"/>
+          <w:sz w:val="28"/>
+          <w:szCs w:val="28"/>
+        </w:rPr>
+        <w:t xml:space="preserve"> D.C. GPO for </w:t>
       </w:r>
     </w:p>
     <w:p>
@@ -3133,7 +3980,43 @@
           <w:sz w:val="28"/>
           <w:szCs w:val="28"/>
         </w:rPr>
-        <w:t xml:space="preserve">Ortiz de Zárate, Roberto, ed. "Mohammed mursi." CIDOB. Last modified August 13, 2012. https://www.cidob.org/en/biografias_lideres_politicos_only_in_spanish/africa/egipto/mohammed_mursi. </w:t>
+        <w:t xml:space="preserve">Ortiz de </w:t>
+      </w:r>
+      <w:proofErr w:type="spellStart"/>
+      <w:r>
+        <w:rPr>
+          <w:rFonts w:ascii="Times New Roman" w:hAnsi="Times New Roman" w:cs="Times New Roman"/>
+          <w:sz w:val="28"/>
+          <w:szCs w:val="28"/>
+        </w:rPr>
+        <w:t>Zárate</w:t>
+      </w:r>
+      <w:proofErr w:type="spellEnd"/>
+      <w:r>
+        <w:rPr>
+          <w:rFonts w:ascii="Times New Roman" w:hAnsi="Times New Roman" w:cs="Times New Roman"/>
+          <w:sz w:val="28"/>
+          <w:szCs w:val="28"/>
+        </w:rPr>
+        <w:t xml:space="preserve">, Roberto, ed. "Mohammed </w:t>
+      </w:r>
+      <w:proofErr w:type="spellStart"/>
+      <w:r>
+        <w:rPr>
+          <w:rFonts w:ascii="Times New Roman" w:hAnsi="Times New Roman" w:cs="Times New Roman"/>
+          <w:sz w:val="28"/>
+          <w:szCs w:val="28"/>
+        </w:rPr>
+        <w:t>mursi</w:t>
+      </w:r>
+      <w:proofErr w:type="spellEnd"/>
+      <w:r>
+        <w:rPr>
+          <w:rFonts w:ascii="Times New Roman" w:hAnsi="Times New Roman" w:cs="Times New Roman"/>
+          <w:sz w:val="28"/>
+          <w:szCs w:val="28"/>
+        </w:rPr>
+        <w:t xml:space="preserve">." CIDOB. Last modified August 13, 2012. https://www.cidob.org/en/biografias_lideres_politicos_only_in_spanish/africa/egipto/mohammed_mursi. </w:t>
       </w:r>
     </w:p>
     <w:p>
@@ -3188,7 +4071,25 @@
           <w:sz w:val="28"/>
           <w:szCs w:val="28"/>
         </w:rPr>
-        <w:t>. (last checked on January 13, 2021).</w:t>
+        <w:t>. (</w:t>
+      </w:r>
+      <w:proofErr w:type="gramStart"/>
+      <w:r>
+        <w:rPr>
+          <w:rFonts w:ascii="Times New Roman" w:hAnsi="Times New Roman" w:cs="Times New Roman"/>
+          <w:sz w:val="28"/>
+          <w:szCs w:val="28"/>
+        </w:rPr>
+        <w:t>last</w:t>
+      </w:r>
+      <w:proofErr w:type="gramEnd"/>
+      <w:r>
+        <w:rPr>
+          <w:rFonts w:ascii="Times New Roman" w:hAnsi="Times New Roman" w:cs="Times New Roman"/>
+          <w:sz w:val="28"/>
+          <w:szCs w:val="28"/>
+        </w:rPr>
+        <w:t xml:space="preserve"> checked on January 13, 2021).</w:t>
       </w:r>
     </w:p>
     <w:bookmarkEnd w:id="7"/>
@@ -3217,7 +4118,25 @@
           <w:sz w:val="28"/>
           <w:szCs w:val="28"/>
         </w:rPr>
-        <w:t xml:space="preserve">Perspective Monde. 2021. Égypte. </w:t>
+        <w:t xml:space="preserve">Perspective Monde. 2021. </w:t>
+      </w:r>
+      <w:proofErr w:type="spellStart"/>
+      <w:r>
+        <w:rPr>
+          <w:rFonts w:ascii="Times New Roman" w:hAnsi="Times New Roman" w:cs="Times New Roman"/>
+          <w:sz w:val="28"/>
+          <w:szCs w:val="28"/>
+        </w:rPr>
+        <w:t>Égypte</w:t>
+      </w:r>
+      <w:proofErr w:type="spellEnd"/>
+      <w:r>
+        <w:rPr>
+          <w:rFonts w:ascii="Times New Roman" w:hAnsi="Times New Roman" w:cs="Times New Roman"/>
+          <w:sz w:val="28"/>
+          <w:szCs w:val="28"/>
+        </w:rPr>
+        <w:t xml:space="preserve">. </w:t>
       </w:r>
       <w:hyperlink r:id="rId9" w:history="1">
         <w:r>
@@ -3236,7 +4155,25 @@
           <w:sz w:val="28"/>
           <w:szCs w:val="28"/>
         </w:rPr>
-        <w:t>? (last accessed on November 25, 2021).</w:t>
+        <w:t>? (</w:t>
+      </w:r>
+      <w:proofErr w:type="gramStart"/>
+      <w:r>
+        <w:rPr>
+          <w:rFonts w:ascii="Times New Roman" w:hAnsi="Times New Roman" w:cs="Times New Roman"/>
+          <w:sz w:val="28"/>
+          <w:szCs w:val="28"/>
+        </w:rPr>
+        <w:t>last</w:t>
+      </w:r>
+      <w:proofErr w:type="gramEnd"/>
+      <w:r>
+        <w:rPr>
+          <w:rFonts w:ascii="Times New Roman" w:hAnsi="Times New Roman" w:cs="Times New Roman"/>
+          <w:sz w:val="28"/>
+          <w:szCs w:val="28"/>
+        </w:rPr>
+        <w:t xml:space="preserve"> accessed on November 25, 2021).</w:t>
       </w:r>
     </w:p>
     <w:p>
@@ -3283,7 +4220,43 @@
           <w:sz w:val="28"/>
           <w:szCs w:val="28"/>
         </w:rPr>
-        <w:t>Schlager, Neil, Jayne Weisblatt, and George E. Delury. </w:t>
+        <w:t xml:space="preserve">Schlager, Neil, Jayne </w:t>
+      </w:r>
+      <w:proofErr w:type="spellStart"/>
+      <w:r>
+        <w:rPr>
+          <w:rFonts w:ascii="Times New Roman" w:eastAsia="Times New Roman" w:hAnsi="Times New Roman" w:cs="Times New Roman"/>
+          <w:sz w:val="28"/>
+          <w:szCs w:val="28"/>
+        </w:rPr>
+        <w:t>Weisblatt</w:t>
+      </w:r>
+      <w:proofErr w:type="spellEnd"/>
+      <w:r>
+        <w:rPr>
+          <w:rFonts w:ascii="Times New Roman" w:eastAsia="Times New Roman" w:hAnsi="Times New Roman" w:cs="Times New Roman"/>
+          <w:sz w:val="28"/>
+          <w:szCs w:val="28"/>
+        </w:rPr>
+        <w:t xml:space="preserve">, and George E. </w:t>
+      </w:r>
+      <w:proofErr w:type="spellStart"/>
+      <w:r>
+        <w:rPr>
+          <w:rFonts w:ascii="Times New Roman" w:eastAsia="Times New Roman" w:hAnsi="Times New Roman" w:cs="Times New Roman"/>
+          <w:sz w:val="28"/>
+          <w:szCs w:val="28"/>
+        </w:rPr>
+        <w:t>Delury</w:t>
+      </w:r>
+      <w:proofErr w:type="spellEnd"/>
+      <w:r>
+        <w:rPr>
+          <w:rFonts w:ascii="Times New Roman" w:eastAsia="Times New Roman" w:hAnsi="Times New Roman" w:cs="Times New Roman"/>
+          <w:sz w:val="28"/>
+          <w:szCs w:val="28"/>
+        </w:rPr>
+        <w:t>. </w:t>
       </w:r>
       <w:r>
         <w:rPr>
@@ -3301,7 +4274,79 @@
           <w:sz w:val="28"/>
           <w:szCs w:val="28"/>
         </w:rPr>
-        <w:t>. 4th ed. / Neil Schlager and Jayne Weisblatt, editors ; Orlando J. Pérez, consulting editor. New York: Facts On File, 2006.</w:t>
+        <w:t xml:space="preserve">. 4th ed. / Neil Schlager and Jayne </w:t>
+      </w:r>
+      <w:proofErr w:type="spellStart"/>
+      <w:r>
+        <w:rPr>
+          <w:rFonts w:ascii="Times New Roman" w:eastAsia="Times New Roman" w:hAnsi="Times New Roman" w:cs="Times New Roman"/>
+          <w:sz w:val="28"/>
+          <w:szCs w:val="28"/>
+        </w:rPr>
+        <w:t>Weisblatt</w:t>
+      </w:r>
+      <w:proofErr w:type="spellEnd"/>
+      <w:r>
+        <w:rPr>
+          <w:rFonts w:ascii="Times New Roman" w:eastAsia="Times New Roman" w:hAnsi="Times New Roman" w:cs="Times New Roman"/>
+          <w:sz w:val="28"/>
+          <w:szCs w:val="28"/>
+        </w:rPr>
+        <w:t xml:space="preserve">, </w:t>
+      </w:r>
+      <w:proofErr w:type="gramStart"/>
+      <w:r>
+        <w:rPr>
+          <w:rFonts w:ascii="Times New Roman" w:eastAsia="Times New Roman" w:hAnsi="Times New Roman" w:cs="Times New Roman"/>
+          <w:sz w:val="28"/>
+          <w:szCs w:val="28"/>
+        </w:rPr>
+        <w:t>editors ;</w:t>
+      </w:r>
+      <w:proofErr w:type="gramEnd"/>
+      <w:r>
+        <w:rPr>
+          <w:rFonts w:ascii="Times New Roman" w:eastAsia="Times New Roman" w:hAnsi="Times New Roman" w:cs="Times New Roman"/>
+          <w:sz w:val="28"/>
+          <w:szCs w:val="28"/>
+        </w:rPr>
+        <w:t xml:space="preserve"> Orlando J. </w:t>
+      </w:r>
+      <w:proofErr w:type="spellStart"/>
+      <w:r>
+        <w:rPr>
+          <w:rFonts w:ascii="Times New Roman" w:eastAsia="Times New Roman" w:hAnsi="Times New Roman" w:cs="Times New Roman"/>
+          <w:sz w:val="28"/>
+          <w:szCs w:val="28"/>
+        </w:rPr>
+        <w:t>Pérez</w:t>
+      </w:r>
+      <w:proofErr w:type="spellEnd"/>
+      <w:r>
+        <w:rPr>
+          <w:rFonts w:ascii="Times New Roman" w:eastAsia="Times New Roman" w:hAnsi="Times New Roman" w:cs="Times New Roman"/>
+          <w:sz w:val="28"/>
+          <w:szCs w:val="28"/>
+        </w:rPr>
+        <w:t xml:space="preserve">, consulting editor. New York: Facts </w:t>
+      </w:r>
+      <w:proofErr w:type="gramStart"/>
+      <w:r>
+        <w:rPr>
+          <w:rFonts w:ascii="Times New Roman" w:eastAsia="Times New Roman" w:hAnsi="Times New Roman" w:cs="Times New Roman"/>
+          <w:sz w:val="28"/>
+          <w:szCs w:val="28"/>
+        </w:rPr>
+        <w:t>On</w:t>
+      </w:r>
+      <w:proofErr w:type="gramEnd"/>
+      <w:r>
+        <w:rPr>
+          <w:rFonts w:ascii="Times New Roman" w:eastAsia="Times New Roman" w:hAnsi="Times New Roman" w:cs="Times New Roman"/>
+          <w:sz w:val="28"/>
+          <w:szCs w:val="28"/>
+        </w:rPr>
+        <w:t xml:space="preserve"> File, 2006.</w:t>
       </w:r>
     </w:p>
     <w:p>
@@ -3314,35 +4359,35 @@
           <w:szCs w:val="28"/>
         </w:rPr>
       </w:pPr>
-      <w:r>
-        <w:rPr>
-          <w:rFonts w:ascii="Times New Roman" w:eastAsia="Times New Roman" w:hAnsi="Times New Roman" w:cs="Times New Roman"/>
-          <w:sz w:val="28"/>
-          <w:szCs w:val="28"/>
-        </w:rPr>
-        <w:lastRenderedPageBreak/>
-        <w:t xml:space="preserve">“Sheikh Mohammed Sayyid Tantawi.” The Telegraph. Telegraph Media Group, March 11, 2010. </w:t>
-      </w:r>
-      <w:hyperlink r:id="rId10" w:history="1">
-        <w:r>
-          <w:rPr>
-            <w:rStyle w:val="Hyperlink"/>
-            <w:rFonts w:ascii="Times New Roman" w:eastAsia="Times New Roman" w:hAnsi="Times New Roman" w:cs="Times New Roman"/>
-            <w:sz w:val="28"/>
-            <w:szCs w:val="28"/>
-          </w:rPr>
-          <w:t>https://www.telegraph.co.uk/news/obituaries/religion-obituaries/7423395/Sheikh-Mohammed-Sayyid-Tantawi.html</w:t>
-        </w:r>
-      </w:hyperlink>
-      <w:r>
-        <w:rPr>
-          <w:rFonts w:ascii="Times New Roman" w:eastAsia="Times New Roman" w:hAnsi="Times New Roman" w:cs="Times New Roman"/>
-          <w:sz w:val="28"/>
-          <w:szCs w:val="28"/>
-        </w:rPr>
-        <w:t>.</w:t>
-      </w:r>
-    </w:p>
+      <w:bookmarkStart w:id="8" w:name="_Hlk52661613"/>
+      <w:proofErr w:type="spellStart"/>
+      <w:r>
+        <w:rPr>
+          <w:rFonts w:ascii="Times New Roman" w:eastAsia="Times New Roman" w:hAnsi="Times New Roman" w:cs="Times New Roman"/>
+          <w:sz w:val="28"/>
+          <w:szCs w:val="28"/>
+        </w:rPr>
+        <w:t>Stadiem</w:t>
+      </w:r>
+      <w:proofErr w:type="spellEnd"/>
+      <w:r>
+        <w:rPr>
+          <w:rFonts w:ascii="Times New Roman" w:eastAsia="Times New Roman" w:hAnsi="Times New Roman" w:cs="Times New Roman"/>
+          <w:sz w:val="28"/>
+          <w:szCs w:val="28"/>
+        </w:rPr>
+        <w:t>, William. 1991. “</w:t>
+      </w:r>
+      <w:r>
+        <w:rPr>
+          <w:rFonts w:ascii="Times New Roman" w:hAnsi="Times New Roman" w:cs="Times New Roman"/>
+          <w:sz w:val="28"/>
+          <w:szCs w:val="28"/>
+        </w:rPr>
+        <w:t>Too Rich: The High Life and Tragic Death of King Farouk.” New York: Carroll &amp; Graf Publishers.</w:t>
+      </w:r>
+    </w:p>
+    <w:bookmarkEnd w:id="8"/>
     <w:p>
       <w:pPr>
         <w:spacing w:before="100" w:beforeAutospacing="1" w:after="100" w:afterAutospacing="1"/>
@@ -3353,35 +4398,6 @@
           <w:szCs w:val="28"/>
         </w:rPr>
       </w:pPr>
-      <w:bookmarkStart w:id="8" w:name="_Hlk52661613"/>
-      <w:r>
-        <w:rPr>
-          <w:rFonts w:ascii="Times New Roman" w:eastAsia="Times New Roman" w:hAnsi="Times New Roman" w:cs="Times New Roman"/>
-          <w:sz w:val="28"/>
-          <w:szCs w:val="28"/>
-        </w:rPr>
-        <w:t>Stadiem, William. 1991. “</w:t>
-      </w:r>
-      <w:r>
-        <w:rPr>
-          <w:rFonts w:ascii="Times New Roman" w:hAnsi="Times New Roman" w:cs="Times New Roman"/>
-          <w:sz w:val="28"/>
-          <w:szCs w:val="28"/>
-        </w:rPr>
-        <w:t>Too Rich: The High Life and Tragic Death of King Farouk.” New York: Carroll &amp; Graf Publishers.</w:t>
-      </w:r>
-    </w:p>
-    <w:bookmarkEnd w:id="8"/>
-    <w:p>
-      <w:pPr>
-        <w:spacing w:before="100" w:beforeAutospacing="1" w:after="100" w:afterAutospacing="1"/>
-        <w:ind w:left="567" w:hanging="567"/>
-        <w:rPr>
-          <w:rFonts w:ascii="Times New Roman" w:eastAsia="Times New Roman" w:hAnsi="Times New Roman" w:cs="Times New Roman"/>
-          <w:sz w:val="28"/>
-          <w:szCs w:val="28"/>
-        </w:rPr>
-      </w:pPr>
       <w:r>
         <w:rPr>
           <w:rFonts w:ascii="Times New Roman" w:eastAsia="Times New Roman" w:hAnsi="Times New Roman" w:cs="Times New Roman"/>
@@ -3403,14 +4419,45 @@
         </w:rPr>
       </w:pPr>
       <w:bookmarkStart w:id="9" w:name="_Hlk52279436"/>
-      <w:r>
-        <w:rPr>
-          <w:rFonts w:ascii="Times New Roman" w:hAnsi="Times New Roman" w:cs="Times New Roman"/>
-          <w:color w:val="000000" w:themeColor="text1"/>
-          <w:sz w:val="28"/>
-          <w:szCs w:val="28"/>
-        </w:rPr>
-        <w:t xml:space="preserve">Tachau, Frank. 1994. Egypt. In: Tachau, Frank. Political Parties of the Middle East and North Africa. </w:t>
+      <w:proofErr w:type="spellStart"/>
+      <w:r>
+        <w:rPr>
+          <w:rFonts w:ascii="Times New Roman" w:hAnsi="Times New Roman" w:cs="Times New Roman"/>
+          <w:color w:val="000000" w:themeColor="text1"/>
+          <w:sz w:val="28"/>
+          <w:szCs w:val="28"/>
+        </w:rPr>
+        <w:t>Tachau</w:t>
+      </w:r>
+      <w:proofErr w:type="spellEnd"/>
+      <w:r>
+        <w:rPr>
+          <w:rFonts w:ascii="Times New Roman" w:hAnsi="Times New Roman" w:cs="Times New Roman"/>
+          <w:color w:val="000000" w:themeColor="text1"/>
+          <w:sz w:val="28"/>
+          <w:szCs w:val="28"/>
+        </w:rPr>
+        <w:t xml:space="preserve">, Frank. 1994. Egypt. In: </w:t>
+      </w:r>
+      <w:proofErr w:type="spellStart"/>
+      <w:r>
+        <w:rPr>
+          <w:rFonts w:ascii="Times New Roman" w:hAnsi="Times New Roman" w:cs="Times New Roman"/>
+          <w:color w:val="000000" w:themeColor="text1"/>
+          <w:sz w:val="28"/>
+          <w:szCs w:val="28"/>
+        </w:rPr>
+        <w:t>Tachau</w:t>
+      </w:r>
+      <w:proofErr w:type="spellEnd"/>
+      <w:r>
+        <w:rPr>
+          <w:rFonts w:ascii="Times New Roman" w:hAnsi="Times New Roman" w:cs="Times New Roman"/>
+          <w:color w:val="000000" w:themeColor="text1"/>
+          <w:sz w:val="28"/>
+          <w:szCs w:val="28"/>
+        </w:rPr>
+        <w:t xml:space="preserve">, Frank. Political Parties of the Middle East and North Africa. </w:t>
       </w:r>
       <w:r>
         <w:rPr>
@@ -3420,24 +4467,64 @@
           <w:szCs w:val="28"/>
           <w:shd w:val="clear" w:color="auto" w:fill="FFFEFB"/>
         </w:rPr>
-        <w:t>Westport, Conn. : Greenwood Press.</w:t>
-      </w:r>
-    </w:p>
-    <w:p>
-      <w:pPr>
-        <w:rPr>
-          <w:rFonts w:ascii="Times New Roman" w:hAnsi="Times New Roman" w:cs="Times New Roman"/>
-          <w:sz w:val="28"/>
-          <w:szCs w:val="28"/>
-        </w:rPr>
-      </w:pPr>
-      <w:r>
-        <w:rPr>
-          <w:rFonts w:ascii="Times New Roman" w:hAnsi="Times New Roman" w:cs="Times New Roman"/>
-          <w:sz w:val="28"/>
-          <w:szCs w:val="28"/>
-        </w:rPr>
-        <w:t xml:space="preserve">Waldner, David. nd. </w:t>
+        <w:t xml:space="preserve">Westport, </w:t>
+      </w:r>
+      <w:proofErr w:type="gramStart"/>
+      <w:r>
+        <w:rPr>
+          <w:rFonts w:ascii="Times New Roman" w:hAnsi="Times New Roman" w:cs="Times New Roman"/>
+          <w:color w:val="000000" w:themeColor="text1"/>
+          <w:sz w:val="28"/>
+          <w:szCs w:val="28"/>
+          <w:shd w:val="clear" w:color="auto" w:fill="FFFEFB"/>
+        </w:rPr>
+        <w:t>Conn. :</w:t>
+      </w:r>
+      <w:proofErr w:type="gramEnd"/>
+      <w:r>
+        <w:rPr>
+          <w:rFonts w:ascii="Times New Roman" w:hAnsi="Times New Roman" w:cs="Times New Roman"/>
+          <w:color w:val="000000" w:themeColor="text1"/>
+          <w:sz w:val="28"/>
+          <w:szCs w:val="28"/>
+          <w:shd w:val="clear" w:color="auto" w:fill="FFFEFB"/>
+        </w:rPr>
+        <w:t xml:space="preserve"> Greenwood Press.</w:t>
+      </w:r>
+    </w:p>
+    <w:p>
+      <w:pPr>
+        <w:rPr>
+          <w:rFonts w:ascii="Times New Roman" w:hAnsi="Times New Roman" w:cs="Times New Roman"/>
+          <w:sz w:val="28"/>
+          <w:szCs w:val="28"/>
+        </w:rPr>
+      </w:pPr>
+      <w:r>
+        <w:rPr>
+          <w:rFonts w:ascii="Times New Roman" w:hAnsi="Times New Roman" w:cs="Times New Roman"/>
+          <w:sz w:val="28"/>
+          <w:szCs w:val="28"/>
+        </w:rPr>
+        <w:t xml:space="preserve">Waldner, David. </w:t>
+      </w:r>
+      <w:proofErr w:type="spellStart"/>
+      <w:r>
+        <w:rPr>
+          <w:rFonts w:ascii="Times New Roman" w:hAnsi="Times New Roman" w:cs="Times New Roman"/>
+          <w:sz w:val="28"/>
+          <w:szCs w:val="28"/>
+        </w:rPr>
+        <w:t>nd</w:t>
+      </w:r>
+      <w:proofErr w:type="spellEnd"/>
+      <w:r>
+        <w:rPr>
+          <w:rFonts w:ascii="Times New Roman" w:hAnsi="Times New Roman" w:cs="Times New Roman"/>
+          <w:sz w:val="28"/>
+          <w:szCs w:val="28"/>
+        </w:rPr>
+        <w:t xml:space="preserve">. </w:t>
       </w:r>
       <w:r>
         <w:rPr>
@@ -3473,6 +4560,7 @@
           <w:sz w:val="28"/>
           <w:szCs w:val="28"/>
         </w:rPr>
+        <w:lastRenderedPageBreak/>
         <w:t>https://www.encyclopedia.com/humanities/encyclopedias-almanacs-transcripts-and-maps/liberation-rally (last accessed November 25, 2021).</w:t>
       </w:r>
       <w:bookmarkEnd w:id="9"/>

</xml_diff>